<commit_message>
Combined "Emprint" and "Calibri" Fonts
</commit_message>
<xml_diff>
--- a/abdulazeez_bolarinwa_resume.docx
+++ b/abdulazeez_bolarinwa_resume.docx
@@ -17,7 +17,7 @@
         <mc:AlternateContent>
           <mc:Choice Requires="wpg">
             <w:drawing>
-              <wp:anchor distT="0" distB="0" distL="0" distR="0" simplePos="0" relativeHeight="251659264" behindDoc="1" locked="0" layoutInCell="1" hidden="0" allowOverlap="1" wp14:anchorId="3E5AB0D5" wp14:editId="6FD427CF">
+              <wp:anchor distT="0" distB="0" distL="0" distR="0" simplePos="0" relativeHeight="251659264" behindDoc="1" locked="0" layoutInCell="1" hidden="0" allowOverlap="1" wp14:anchorId="3E5AB0D5" wp14:editId="68133218">
                 <wp:simplePos x="0" y="0"/>
                 <wp:positionH relativeFrom="margin">
                   <wp:posOffset>-2286000</wp:posOffset>
@@ -195,21 +195,22 @@
                                 <w:spacing w:line="264" w:lineRule="auto"/>
                                 <w:textDirection w:val="btLr"/>
                                 <w:rPr>
-                                  <w:rFonts w:ascii="Calibri" w:hAnsi="Calibri" w:cs="Calibri"/>
+                                  <w:rFonts w:ascii="EMprint" w:hAnsi="EMprint" w:cs="Calibri"/>
+                                  <w:b/>
                                   <w:color w:val="003366"/>
-                                  <w:sz w:val="44"/>
-                                  <w:szCs w:val="44"/>
+                                  <w:sz w:val="60"/>
+                                  <w:szCs w:val="60"/>
                                   <w:lang w:val="en-US"/>
                                 </w:rPr>
                               </w:pPr>
                               <w:proofErr w:type="spellStart"/>
                               <w:r>
                                 <w:rPr>
-                                  <w:rFonts w:ascii="Calibri" w:eastAsia="Comfortaa" w:hAnsi="Calibri" w:cs="Calibri"/>
+                                  <w:rFonts w:ascii="EMprint" w:eastAsia="Comfortaa" w:hAnsi="EMprint" w:cs="Calibri"/>
                                   <w:b/>
                                   <w:color w:val="003366"/>
-                                  <w:sz w:val="72"/>
-                                  <w:szCs w:val="34"/>
+                                  <w:sz w:val="60"/>
+                                  <w:szCs w:val="60"/>
                                   <w:lang w:val="en-US"/>
                                 </w:rPr>
                                 <w:t>Abdulazeez</w:t>
@@ -217,11 +218,11 @@
                               <w:proofErr w:type="spellEnd"/>
                               <w:r>
                                 <w:rPr>
-                                  <w:rFonts w:ascii="Calibri" w:eastAsia="Comfortaa" w:hAnsi="Calibri" w:cs="Calibri"/>
+                                  <w:rFonts w:ascii="EMprint" w:eastAsia="Comfortaa" w:hAnsi="EMprint" w:cs="Calibri"/>
                                   <w:b/>
                                   <w:color w:val="003366"/>
-                                  <w:sz w:val="72"/>
-                                  <w:szCs w:val="34"/>
+                                  <w:sz w:val="60"/>
+                                  <w:szCs w:val="60"/>
                                   <w:lang w:val="en-US"/>
                                 </w:rPr>
                                 <w:t xml:space="preserve"> </w:t>
@@ -229,11 +230,11 @@
                               <w:proofErr w:type="spellStart"/>
                               <w:r>
                                 <w:rPr>
-                                  <w:rFonts w:ascii="Calibri" w:eastAsia="Comfortaa" w:hAnsi="Calibri" w:cs="Calibri"/>
+                                  <w:rFonts w:ascii="EMprint" w:eastAsia="Comfortaa" w:hAnsi="EMprint" w:cs="Calibri"/>
                                   <w:b/>
                                   <w:color w:val="003366"/>
-                                  <w:sz w:val="72"/>
-                                  <w:szCs w:val="34"/>
+                                  <w:sz w:val="60"/>
+                                  <w:szCs w:val="60"/>
                                   <w:lang w:val="en-US"/>
                                 </w:rPr>
                                 <w:t>Bolarinwa</w:t>
@@ -270,6 +271,7 @@
                                 <w:rPr>
                                   <w:rFonts w:ascii="Calibri" w:hAnsi="Calibri" w:cs="Calibri"/>
                                   <w:color w:val="404040"/>
+                                  <w:sz w:val="20"/>
                                   <w:shd w:val="clear" w:color="auto" w:fill="FFFFFF"/>
                                 </w:rPr>
                               </w:pPr>
@@ -277,7 +279,6 @@
                                 <w:rPr>
                                   <w:rFonts w:ascii="Calibri" w:eastAsia="Montserrat" w:hAnsi="Calibri" w:cs="Calibri"/>
                                   <w:sz w:val="20"/>
-                                  <w:szCs w:val="24"/>
                                 </w:rPr>
                                 <w:t>Innovative</w:t>
                               </w:r>
@@ -285,7 +286,6 @@
                                 <w:rPr>
                                   <w:rFonts w:ascii="Calibri" w:eastAsia="Montserrat" w:hAnsi="Calibri" w:cs="Calibri"/>
                                   <w:sz w:val="20"/>
-                                  <w:szCs w:val="24"/>
                                 </w:rPr>
                                 <w:t xml:space="preserve"> </w:t>
                               </w:r>
@@ -295,7 +295,6 @@
                                   <w:b/>
                                   <w:bCs/>
                                   <w:sz w:val="20"/>
-                                  <w:szCs w:val="24"/>
                                 </w:rPr>
                                 <w:t>.NET Software Engineer</w:t>
                               </w:r>
@@ -303,7 +302,6 @@
                                 <w:rPr>
                                   <w:rFonts w:ascii="Calibri" w:eastAsia="Montserrat" w:hAnsi="Calibri" w:cs="Calibri"/>
                                   <w:sz w:val="20"/>
-                                  <w:szCs w:val="24"/>
                                 </w:rPr>
                                 <w:t> with </w:t>
                               </w:r>
@@ -313,7 +311,6 @@
                                   <w:b/>
                                   <w:bCs/>
                                   <w:sz w:val="20"/>
-                                  <w:szCs w:val="24"/>
                                 </w:rPr>
                                 <w:t>6+ years</w:t>
                               </w:r>
@@ -323,7 +320,6 @@
                                   <w:b/>
                                   <w:bCs/>
                                   <w:sz w:val="20"/>
-                                  <w:szCs w:val="24"/>
                                 </w:rPr>
                                 <w:t xml:space="preserve"> </w:t>
                               </w:r>
@@ -332,7 +328,6 @@
                                   <w:rFonts w:ascii="Calibri" w:eastAsia="Montserrat" w:hAnsi="Calibri" w:cs="Calibri"/>
                                   <w:bCs/>
                                   <w:sz w:val="20"/>
-                                  <w:szCs w:val="24"/>
                                 </w:rPr>
                                 <w:t>of</w:t>
                               </w:r>
@@ -340,7 +335,6 @@
                                 <w:rPr>
                                   <w:rFonts w:ascii="Calibri" w:eastAsia="Montserrat" w:hAnsi="Calibri" w:cs="Calibri"/>
                                   <w:sz w:val="20"/>
-                                  <w:szCs w:val="24"/>
                                 </w:rPr>
                                 <w:t> </w:t>
                               </w:r>
@@ -348,7 +342,6 @@
                                 <w:rPr>
                                   <w:rFonts w:ascii="Calibri" w:eastAsia="Montserrat" w:hAnsi="Calibri" w:cs="Calibri"/>
                                   <w:sz w:val="20"/>
-                                  <w:szCs w:val="24"/>
                                 </w:rPr>
                                 <w:t>experience </w:t>
                               </w:r>
@@ -358,7 +351,6 @@
                                   <w:b/>
                                   <w:bCs/>
                                   <w:sz w:val="20"/>
-                                  <w:szCs w:val="24"/>
                                 </w:rPr>
                                 <w:t>architecting</w:t>
                               </w:r>
@@ -366,7 +358,6 @@
                                 <w:rPr>
                                   <w:rFonts w:ascii="Calibri" w:eastAsia="Montserrat" w:hAnsi="Calibri" w:cs="Calibri"/>
                                   <w:sz w:val="20"/>
-                                  <w:szCs w:val="24"/>
                                 </w:rPr>
                                 <w:t>, </w:t>
                               </w:r>
@@ -376,7 +367,6 @@
                                   <w:b/>
                                   <w:bCs/>
                                   <w:sz w:val="20"/>
-                                  <w:szCs w:val="24"/>
                                 </w:rPr>
                                 <w:t>optimizing</w:t>
                               </w:r>
@@ -384,7 +374,6 @@
                                 <w:rPr>
                                   <w:rFonts w:ascii="Calibri" w:eastAsia="Montserrat" w:hAnsi="Calibri" w:cs="Calibri"/>
                                   <w:sz w:val="20"/>
-                                  <w:szCs w:val="24"/>
                                 </w:rPr>
                                 <w:t>, and </w:t>
                               </w:r>
@@ -394,7 +383,6 @@
                                   <w:b/>
                                   <w:bCs/>
                                   <w:sz w:val="20"/>
-                                  <w:szCs w:val="24"/>
                                 </w:rPr>
                                 <w:t>scaling</w:t>
                               </w:r>
@@ -402,7 +390,6 @@
                                 <w:rPr>
                                   <w:rFonts w:ascii="Calibri" w:eastAsia="Montserrat" w:hAnsi="Calibri" w:cs="Calibri"/>
                                   <w:sz w:val="20"/>
-                                  <w:szCs w:val="24"/>
                                 </w:rPr>
                                 <w:t> high-impact solutions that </w:t>
                               </w:r>
@@ -412,7 +399,6 @@
                                   <w:b/>
                                   <w:bCs/>
                                   <w:sz w:val="20"/>
-                                  <w:szCs w:val="24"/>
                                 </w:rPr>
                                 <w:t>cut costs by 40–70%</w:t>
                               </w:r>
@@ -420,7 +406,6 @@
                                 <w:rPr>
                                   <w:rFonts w:ascii="Calibri" w:eastAsia="Montserrat" w:hAnsi="Calibri" w:cs="Calibri"/>
                                   <w:sz w:val="20"/>
-                                  <w:szCs w:val="24"/>
                                 </w:rPr>
                                 <w:t>, </w:t>
                               </w:r>
@@ -430,7 +415,6 @@
                                   <w:b/>
                                   <w:bCs/>
                                   <w:sz w:val="20"/>
-                                  <w:szCs w:val="24"/>
                                 </w:rPr>
                                 <w:t>boost efficiency by 50%+</w:t>
                               </w:r>
@@ -438,7 +422,6 @@
                                 <w:rPr>
                                   <w:rFonts w:ascii="Calibri" w:eastAsia="Montserrat" w:hAnsi="Calibri" w:cs="Calibri"/>
                                   <w:sz w:val="20"/>
-                                  <w:szCs w:val="24"/>
                                 </w:rPr>
                                 <w:t>, and </w:t>
                               </w:r>
@@ -448,7 +431,6 @@
                                   <w:b/>
                                   <w:bCs/>
                                   <w:sz w:val="20"/>
-                                  <w:szCs w:val="24"/>
                                 </w:rPr>
                                 <w:t>accelerate performance by 30%</w:t>
                               </w:r>
@@ -456,7 +438,6 @@
                                 <w:rPr>
                                   <w:rFonts w:ascii="Calibri" w:eastAsia="Montserrat" w:hAnsi="Calibri" w:cs="Calibri"/>
                                   <w:sz w:val="20"/>
-                                  <w:szCs w:val="24"/>
                                 </w:rPr>
                                 <w:t>. Adept at </w:t>
                               </w:r>
@@ -466,7 +447,6 @@
                                   <w:b/>
                                   <w:bCs/>
                                   <w:sz w:val="20"/>
-                                  <w:szCs w:val="24"/>
                                 </w:rPr>
                                 <w:t>leading teams</w:t>
                               </w:r>
@@ -474,7 +454,6 @@
                                 <w:rPr>
                                   <w:rFonts w:ascii="Calibri" w:eastAsia="Montserrat" w:hAnsi="Calibri" w:cs="Calibri"/>
                                   <w:sz w:val="20"/>
-                                  <w:szCs w:val="24"/>
                                 </w:rPr>
                                 <w:t>, </w:t>
                               </w:r>
@@ -484,7 +463,6 @@
                                   <w:b/>
                                   <w:bCs/>
                                   <w:sz w:val="20"/>
-                                  <w:szCs w:val="24"/>
                                 </w:rPr>
                                 <w:t>modernizing legacy systems</w:t>
                               </w:r>
@@ -492,7 +470,6 @@
                                 <w:rPr>
                                   <w:rFonts w:ascii="Calibri" w:eastAsia="Montserrat" w:hAnsi="Calibri" w:cs="Calibri"/>
                                   <w:sz w:val="20"/>
-                                  <w:szCs w:val="24"/>
                                 </w:rPr>
                                 <w:t>, and </w:t>
                               </w:r>
@@ -502,7 +479,6 @@
                                   <w:b/>
                                   <w:bCs/>
                                   <w:sz w:val="20"/>
-                                  <w:szCs w:val="24"/>
                                 </w:rPr>
                                 <w:t xml:space="preserve">driving </w:t>
                               </w:r>
@@ -513,7 +489,6 @@
                                   <w:b/>
                                   <w:bCs/>
                                   <w:sz w:val="20"/>
-                                  <w:szCs w:val="24"/>
                                 </w:rPr>
                                 <w:t>DevOps</w:t>
                               </w:r>
@@ -524,7 +499,6 @@
                                   <w:b/>
                                   <w:bCs/>
                                   <w:sz w:val="20"/>
-                                  <w:szCs w:val="24"/>
                                 </w:rPr>
                                 <w:t xml:space="preserve"> automation</w:t>
                               </w:r>
@@ -532,6 +506,7 @@
                                 <w:rPr>
                                   <w:rFonts w:ascii="Calibri" w:hAnsi="Calibri" w:cs="Calibri"/>
                                   <w:color w:val="404040"/>
+                                  <w:sz w:val="20"/>
                                   <w:shd w:val="clear" w:color="auto" w:fill="FFFFFF"/>
                                 </w:rPr>
                                 <w:t>.</w:t>
@@ -543,6 +518,7 @@
                                 <w:rPr>
                                   <w:rFonts w:ascii="Calibri" w:hAnsi="Calibri" w:cs="Calibri"/>
                                   <w:color w:val="404040"/>
+                                  <w:sz w:val="20"/>
                                   <w:shd w:val="clear" w:color="auto" w:fill="FFFFFF"/>
                                 </w:rPr>
                               </w:pPr>
@@ -811,7 +787,7 @@
                         <wps:spPr>
                           <a:xfrm>
                             <a:off x="2559955" y="2590859"/>
-                            <a:ext cx="1746918" cy="351989"/>
+                            <a:ext cx="1746918" cy="336757"/>
                           </a:xfrm>
                           <a:prstGeom prst="rect">
                             <a:avLst/>
@@ -828,18 +804,16 @@
                                 <w:spacing w:line="275" w:lineRule="auto"/>
                                 <w:textDirection w:val="btLr"/>
                                 <w:rPr>
-                                  <w:rFonts w:ascii="Calibri" w:eastAsia="Montserrat" w:hAnsi="Calibri" w:cs="Calibri"/>
+                                  <w:rFonts w:ascii="EMprint" w:eastAsia="Montserrat" w:hAnsi="EMprint" w:cs="Calibri"/>
                                   <w:b/>
                                   <w:color w:val="003366"/>
-                                  <w:sz w:val="24"/>
                                 </w:rPr>
                               </w:pPr>
                               <w:r>
                                 <w:rPr>
-                                  <w:rFonts w:ascii="Calibri" w:eastAsia="Montserrat" w:hAnsi="Calibri" w:cs="Calibri"/>
+                                  <w:rFonts w:ascii="EMprint" w:eastAsia="Montserrat" w:hAnsi="EMprint" w:cs="Calibri"/>
                                   <w:b/>
                                   <w:color w:val="003366"/>
-                                  <w:sz w:val="24"/>
                                 </w:rPr>
                                 <w:t>TECHNICAL SKILLS</w:t>
                               </w:r>
@@ -1213,7 +1187,7 @@
                         <wps:spPr>
                           <a:xfrm>
                             <a:off x="4935659" y="1290615"/>
-                            <a:ext cx="2171546" cy="351989"/>
+                            <a:ext cx="2171546" cy="336757"/>
                           </a:xfrm>
                           <a:prstGeom prst="rect">
                             <a:avLst/>
@@ -1230,17 +1204,16 @@
                                 <w:spacing w:line="275" w:lineRule="auto"/>
                                 <w:textDirection w:val="btLr"/>
                                 <w:rPr>
-                                  <w:rFonts w:ascii="Calibri" w:hAnsi="Calibri" w:cs="Calibri"/>
-                                  <w:color w:val="003366"/>
-                                  <w:sz w:val="28"/>
-                                </w:rPr>
-                              </w:pPr>
-                              <w:r>
-                                <w:rPr>
-                                  <w:rFonts w:ascii="Calibri" w:eastAsia="Montserrat" w:hAnsi="Calibri" w:cs="Calibri"/>
-                                  <w:b/>
+                                  <w:rFonts w:ascii="EMprint" w:hAnsi="EMprint" w:cs="Calibri"/>
                                   <w:color w:val="003366"/>
                                   <w:sz w:val="24"/>
+                                </w:rPr>
+                              </w:pPr>
+                              <w:r>
+                                <w:rPr>
+                                  <w:rFonts w:ascii="EMprint" w:eastAsia="Montserrat" w:hAnsi="EMprint" w:cs="Calibri"/>
+                                  <w:b/>
+                                  <w:color w:val="003366"/>
                                 </w:rPr>
                                 <w:t>WORK EXPERIENCE</w:t>
                               </w:r>
@@ -1430,7 +1403,6 @@
                                   <w:rFonts w:ascii="Calibri" w:eastAsia="Montserrat" w:hAnsi="Calibri" w:cs="Calibri"/>
                                   <w:color w:val="222222"/>
                                   <w:sz w:val="20"/>
-                                  <w:szCs w:val="20"/>
                                 </w:rPr>
                               </w:pPr>
                               <w:r>
@@ -1439,7 +1411,6 @@
                                   <w:b/>
                                   <w:color w:val="222222"/>
                                   <w:sz w:val="20"/>
-                                  <w:szCs w:val="20"/>
                                 </w:rPr>
                                 <w:t>Spearheaded</w:t>
                               </w:r>
@@ -1448,7 +1419,6 @@
                                   <w:rFonts w:ascii="Calibri" w:eastAsia="Montserrat" w:hAnsi="Calibri" w:cs="Calibri"/>
                                   <w:color w:val="222222"/>
                                   <w:sz w:val="20"/>
-                                  <w:szCs w:val="20"/>
                                 </w:rPr>
                                 <w:t xml:space="preserve"> a </w:t>
                               </w:r>
@@ -1458,7 +1428,6 @@
                                   <w:b/>
                                   <w:color w:val="222222"/>
                                   <w:sz w:val="20"/>
-                                  <w:szCs w:val="20"/>
                                 </w:rPr>
                                 <w:t>.NET 8</w:t>
                               </w:r>
@@ -1467,7 +1436,6 @@
                                   <w:rFonts w:ascii="Calibri" w:eastAsia="Montserrat" w:hAnsi="Calibri" w:cs="Calibri"/>
                                   <w:color w:val="222222"/>
                                   <w:sz w:val="20"/>
-                                  <w:szCs w:val="20"/>
                                 </w:rPr>
                                 <w:t xml:space="preserve"> </w:t>
                               </w:r>
@@ -1477,7 +1445,6 @@
                                   <w:b/>
                                   <w:color w:val="222222"/>
                                   <w:sz w:val="20"/>
-                                  <w:szCs w:val="20"/>
                                 </w:rPr>
                                 <w:t>Web API</w:t>
                               </w:r>
@@ -1486,7 +1453,6 @@
                                   <w:rFonts w:ascii="Calibri" w:eastAsia="Montserrat" w:hAnsi="Calibri" w:cs="Calibri"/>
                                   <w:color w:val="222222"/>
                                   <w:sz w:val="20"/>
-                                  <w:szCs w:val="20"/>
                                 </w:rPr>
                                 <w:t xml:space="preserve"> for </w:t>
                               </w:r>
@@ -1496,7 +1462,6 @@
                                   <w:b/>
                                   <w:color w:val="222222"/>
                                   <w:sz w:val="20"/>
-                                  <w:szCs w:val="20"/>
                                 </w:rPr>
                                 <w:t>Linux</w:t>
                               </w:r>
@@ -1505,7 +1470,6 @@
                                   <w:rFonts w:ascii="Calibri" w:eastAsia="Montserrat" w:hAnsi="Calibri" w:cs="Calibri"/>
                                   <w:color w:val="222222"/>
                                   <w:sz w:val="20"/>
-                                  <w:szCs w:val="20"/>
                                 </w:rPr>
                                 <w:t xml:space="preserve"> deploym</w:t>
                               </w:r>
@@ -1514,7 +1478,6 @@
                                   <w:rFonts w:ascii="Calibri" w:eastAsia="Montserrat" w:hAnsi="Calibri" w:cs="Calibri"/>
                                   <w:color w:val="222222"/>
                                   <w:sz w:val="20"/>
-                                  <w:szCs w:val="20"/>
                                 </w:rPr>
                                 <w:t xml:space="preserve">ent automation, slashing </w:t>
                               </w:r>
@@ -1523,7 +1486,6 @@
                                   <w:rFonts w:ascii="Calibri" w:eastAsia="Montserrat" w:hAnsi="Calibri" w:cs="Calibri"/>
                                   <w:color w:val="222222"/>
                                   <w:sz w:val="20"/>
-                                  <w:szCs w:val="20"/>
                                 </w:rPr>
                                 <w:t>configuration</w:t>
                               </w:r>
@@ -1532,7 +1494,6 @@
                                   <w:rFonts w:ascii="Calibri" w:eastAsia="Montserrat" w:hAnsi="Calibri" w:cs="Calibri"/>
                                   <w:color w:val="222222"/>
                                   <w:sz w:val="20"/>
-                                  <w:szCs w:val="20"/>
                                 </w:rPr>
                                 <w:t xml:space="preserve"> and deployment </w:t>
                               </w:r>
@@ -1541,7 +1502,6 @@
                                   <w:rFonts w:ascii="Calibri" w:eastAsia="Montserrat" w:hAnsi="Calibri" w:cs="Calibri"/>
                                   <w:color w:val="222222"/>
                                   <w:sz w:val="20"/>
-                                  <w:szCs w:val="20"/>
                                 </w:rPr>
                                 <w:t xml:space="preserve">time </w:t>
                               </w:r>
@@ -1551,7 +1511,6 @@
                                   <w:b/>
                                   <w:color w:val="222222"/>
                                   <w:sz w:val="20"/>
-                                  <w:szCs w:val="20"/>
                                 </w:rPr>
                                 <w:t>by 60%</w:t>
                               </w:r>
@@ -1560,7 +1519,6 @@
                                   <w:rFonts w:ascii="Calibri" w:eastAsia="Montserrat" w:hAnsi="Calibri" w:cs="Calibri"/>
                                   <w:color w:val="222222"/>
                                   <w:sz w:val="20"/>
-                                  <w:szCs w:val="20"/>
                                 </w:rPr>
                                 <w:t>.</w:t>
                               </w:r>
@@ -1578,7 +1536,6 @@
                                   <w:rFonts w:ascii="Calibri" w:eastAsia="Montserrat" w:hAnsi="Calibri" w:cs="Calibri"/>
                                   <w:color w:val="222222"/>
                                   <w:sz w:val="20"/>
-                                  <w:szCs w:val="20"/>
                                 </w:rPr>
                               </w:pPr>
                               <w:r>
@@ -1587,7 +1544,6 @@
                                   <w:b/>
                                   <w:color w:val="222222"/>
                                   <w:sz w:val="20"/>
-                                  <w:szCs w:val="20"/>
                                 </w:rPr>
                                 <w:t>Pioneered</w:t>
                               </w:r>
@@ -1596,7 +1552,6 @@
                                   <w:rFonts w:ascii="Calibri" w:eastAsia="Montserrat" w:hAnsi="Calibri" w:cs="Calibri"/>
                                   <w:color w:val="222222"/>
                                   <w:sz w:val="20"/>
-                                  <w:szCs w:val="20"/>
                                 </w:rPr>
                                 <w:t xml:space="preserve"> the company’s first self-hosted </w:t>
                               </w:r>
@@ -1606,7 +1561,6 @@
                                   <w:rFonts w:ascii="Calibri" w:eastAsia="Montserrat" w:hAnsi="Calibri" w:cs="Calibri"/>
                                   <w:color w:val="222222"/>
                                   <w:sz w:val="20"/>
-                                  <w:szCs w:val="20"/>
                                 </w:rPr>
                                 <w:t>NuGet</w:t>
                               </w:r>
@@ -1616,7 +1570,6 @@
                                   <w:rFonts w:ascii="Calibri" w:eastAsia="Montserrat" w:hAnsi="Calibri" w:cs="Calibri"/>
                                   <w:color w:val="222222"/>
                                   <w:sz w:val="20"/>
-                                  <w:szCs w:val="20"/>
                                 </w:rPr>
                                 <w:t xml:space="preserve"> Server, trimming dependency resolution time by </w:t>
                               </w:r>
@@ -1626,7 +1579,6 @@
                                   <w:b/>
                                   <w:color w:val="222222"/>
                                   <w:sz w:val="20"/>
-                                  <w:szCs w:val="20"/>
                                 </w:rPr>
                                 <w:t>50%</w:t>
                               </w:r>
@@ -1635,7 +1587,6 @@
                                   <w:rFonts w:ascii="Calibri" w:eastAsia="Montserrat" w:hAnsi="Calibri" w:cs="Calibri"/>
                                   <w:color w:val="222222"/>
                                   <w:sz w:val="20"/>
-                                  <w:szCs w:val="20"/>
                                 </w:rPr>
                                 <w:t xml:space="preserve"> and improving development time by </w:t>
                               </w:r>
@@ -1645,7 +1596,6 @@
                                   <w:b/>
                                   <w:color w:val="222222"/>
                                   <w:sz w:val="20"/>
-                                  <w:szCs w:val="20"/>
                                 </w:rPr>
                                 <w:t>60%</w:t>
                               </w:r>
@@ -1654,7 +1604,6 @@
                                   <w:rFonts w:ascii="Calibri" w:eastAsia="Montserrat" w:hAnsi="Calibri" w:cs="Calibri"/>
                                   <w:color w:val="222222"/>
                                   <w:sz w:val="20"/>
-                                  <w:szCs w:val="20"/>
                                 </w:rPr>
                                 <w:t>.</w:t>
                               </w:r>
@@ -1672,7 +1621,6 @@
                                   <w:rFonts w:ascii="Calibri" w:eastAsia="Montserrat" w:hAnsi="Calibri" w:cs="Calibri"/>
                                   <w:color w:val="222222"/>
                                   <w:sz w:val="20"/>
-                                  <w:szCs w:val="20"/>
                                 </w:rPr>
                               </w:pPr>
                               <w:r>
@@ -1682,7 +1630,6 @@
                                   <w:iCs/>
                                   <w:color w:val="222222"/>
                                   <w:sz w:val="20"/>
-                                  <w:szCs w:val="20"/>
                                 </w:rPr>
                                 <w:t>Shipped</w:t>
                               </w:r>
@@ -1692,7 +1639,6 @@
                                   <w:iCs/>
                                   <w:color w:val="222222"/>
                                   <w:sz w:val="20"/>
-                                  <w:szCs w:val="20"/>
                                 </w:rPr>
                                 <w:t xml:space="preserve"> </w:t>
                               </w:r>
@@ -1704,7 +1650,6 @@
                                   <w:iCs/>
                                   <w:color w:val="222222"/>
                                   <w:sz w:val="20"/>
-                                  <w:szCs w:val="20"/>
                                 </w:rPr>
                                 <w:t>IWWebDeploymentAndSecurity</w:t>
                               </w:r>
@@ -1715,7 +1660,6 @@
                                   <w:iCs/>
                                   <w:color w:val="222222"/>
                                   <w:sz w:val="20"/>
-                                  <w:szCs w:val="20"/>
                                 </w:rPr>
                                 <w:t xml:space="preserve">, a </w:t>
                               </w:r>
@@ -1726,7 +1670,6 @@
                                   <w:iCs/>
                                   <w:color w:val="222222"/>
                                   <w:sz w:val="20"/>
-                                  <w:szCs w:val="20"/>
                                 </w:rPr>
                                 <w:t xml:space="preserve">.NET </w:t>
                               </w:r>
@@ -1736,7 +1679,6 @@
                                   <w:iCs/>
                                   <w:color w:val="222222"/>
                                   <w:sz w:val="20"/>
-                                  <w:szCs w:val="20"/>
                                 </w:rPr>
                                 <w:t xml:space="preserve">library </w:t>
                               </w:r>
@@ -1747,7 +1689,6 @@
                                   <w:iCs/>
                                   <w:color w:val="222222"/>
                                   <w:sz w:val="20"/>
-                                  <w:szCs w:val="20"/>
                                 </w:rPr>
                                 <w:t>enforcing</w:t>
                               </w:r>
@@ -1757,7 +1698,6 @@
                                   <w:iCs/>
                                   <w:color w:val="222222"/>
                                   <w:sz w:val="20"/>
-                                  <w:szCs w:val="20"/>
                                 </w:rPr>
                                 <w:t xml:space="preserve"> </w:t>
                               </w:r>
@@ -1768,7 +1708,6 @@
                                   <w:iCs/>
                                   <w:color w:val="222222"/>
                                   <w:sz w:val="20"/>
-                                  <w:szCs w:val="20"/>
                                 </w:rPr>
                                 <w:t>CSP/security headers</w:t>
                               </w:r>
@@ -1778,7 +1717,6 @@
                                   <w:iCs/>
                                   <w:color w:val="222222"/>
                                   <w:sz w:val="20"/>
-                                  <w:szCs w:val="20"/>
                                 </w:rPr>
                                 <w:t>, elevating all integrated apps to</w:t>
                               </w:r>
@@ -1789,7 +1727,6 @@
                                   <w:iCs/>
                                   <w:color w:val="222222"/>
                                   <w:sz w:val="20"/>
-                                  <w:szCs w:val="20"/>
                                 </w:rPr>
                                 <w:t xml:space="preserve"> A-rated security</w:t>
                               </w:r>
@@ -1799,7 +1736,6 @@
                                   <w:iCs/>
                                   <w:color w:val="222222"/>
                                   <w:sz w:val="20"/>
-                                  <w:szCs w:val="20"/>
                                 </w:rPr>
                                 <w:t xml:space="preserve"> (per securityheaders.com)</w:t>
                               </w:r>
@@ -1809,7 +1745,6 @@
                                   <w:iCs/>
                                   <w:color w:val="222222"/>
                                   <w:sz w:val="20"/>
-                                  <w:szCs w:val="20"/>
                                 </w:rPr>
                                 <w:t xml:space="preserve">, </w:t>
                               </w:r>
@@ -1819,7 +1754,6 @@
                                   <w:iCs/>
                                   <w:color w:val="222222"/>
                                   <w:sz w:val="20"/>
-                                  <w:szCs w:val="20"/>
                                 </w:rPr>
                                 <w:t xml:space="preserve">and </w:t>
                               </w:r>
@@ -1829,7 +1763,6 @@
                                   <w:iCs/>
                                   <w:color w:val="222222"/>
                                   <w:sz w:val="20"/>
-                                  <w:szCs w:val="20"/>
                                 </w:rPr>
                                 <w:t xml:space="preserve">cutting vulnerabilities by </w:t>
                               </w:r>
@@ -1840,7 +1773,6 @@
                                   <w:iCs/>
                                   <w:color w:val="222222"/>
                                   <w:sz w:val="20"/>
-                                  <w:szCs w:val="20"/>
                                 </w:rPr>
                                 <w:t>90%</w:t>
                               </w:r>
@@ -1850,7 +1782,6 @@
                                   <w:iCs/>
                                   <w:color w:val="222222"/>
                                   <w:sz w:val="20"/>
-                                  <w:szCs w:val="20"/>
                                 </w:rPr>
                                 <w:t>.</w:t>
                               </w:r>
@@ -1867,7 +1798,6 @@
                                 <w:rPr>
                                   <w:rFonts w:ascii="Calibri" w:hAnsi="Calibri" w:cs="Calibri"/>
                                   <w:sz w:val="20"/>
-                                  <w:szCs w:val="20"/>
                                   <w:lang w:val="en-GB"/>
                                 </w:rPr>
                               </w:pPr>
@@ -1876,7 +1806,6 @@
                                   <w:rFonts w:ascii="Calibri" w:hAnsi="Calibri" w:cs="Calibri"/>
                                   <w:b/>
                                   <w:sz w:val="20"/>
-                                  <w:szCs w:val="20"/>
                                   <w:lang w:val="en-GB"/>
                                 </w:rPr>
                                 <w:t>Engineered</w:t>
@@ -1885,7 +1814,6 @@
                                 <w:rPr>
                                   <w:rFonts w:ascii="Calibri" w:hAnsi="Calibri" w:cs="Calibri"/>
                                   <w:sz w:val="20"/>
-                                  <w:szCs w:val="20"/>
                                   <w:lang w:val="en-GB"/>
                                 </w:rPr>
                                 <w:t xml:space="preserve"> a reusable </w:t>
@@ -1895,7 +1823,6 @@
                                   <w:rFonts w:ascii="Calibri" w:hAnsi="Calibri" w:cs="Calibri"/>
                                   <w:b/>
                                   <w:sz w:val="20"/>
-                                  <w:szCs w:val="20"/>
                                   <w:lang w:val="en-GB"/>
                                 </w:rPr>
                                 <w:t>ASP.NET Core</w:t>
@@ -1904,7 +1831,6 @@
                                 <w:rPr>
                                   <w:rFonts w:ascii="Calibri" w:hAnsi="Calibri" w:cs="Calibri"/>
                                   <w:sz w:val="20"/>
-                                  <w:szCs w:val="20"/>
                                   <w:lang w:val="en-GB"/>
                                 </w:rPr>
                                 <w:t xml:space="preserve"> </w:t>
@@ -1915,7 +1841,6 @@
                                   <w:rFonts w:ascii="Calibri" w:hAnsi="Calibri" w:cs="Calibri"/>
                                   <w:b/>
                                   <w:sz w:val="20"/>
-                                  <w:szCs w:val="20"/>
                                   <w:lang w:val="en-GB"/>
                                 </w:rPr>
                                 <w:t>Blazor</w:t>
@@ -1925,7 +1850,6 @@
                                 <w:rPr>
                                   <w:rFonts w:ascii="Calibri" w:hAnsi="Calibri" w:cs="Calibri"/>
                                   <w:sz w:val="20"/>
-                                  <w:szCs w:val="20"/>
                                   <w:lang w:val="en-GB"/>
                                 </w:rPr>
                                 <w:t xml:space="preserve"> library, </w:t>
@@ -1935,7 +1859,6 @@
                                 <w:rPr>
                                   <w:rFonts w:ascii="Calibri" w:hAnsi="Calibri" w:cs="Calibri"/>
                                   <w:sz w:val="20"/>
-                                  <w:szCs w:val="20"/>
                                   <w:lang w:val="en-GB"/>
                                 </w:rPr>
                                 <w:t>IWBlazorPathResolver</w:t>
@@ -1945,7 +1868,6 @@
                                 <w:rPr>
                                   <w:rFonts w:ascii="Calibri" w:hAnsi="Calibri" w:cs="Calibri"/>
                                   <w:sz w:val="20"/>
-                                  <w:szCs w:val="20"/>
                                   <w:lang w:val="en-GB"/>
                                 </w:rPr>
                                 <w:t xml:space="preserve">, eliminating </w:t>
@@ -1955,7 +1877,6 @@
                                   <w:rFonts w:ascii="Calibri" w:hAnsi="Calibri" w:cs="Calibri"/>
                                   <w:b/>
                                   <w:sz w:val="20"/>
-                                  <w:szCs w:val="20"/>
                                   <w:lang w:val="en-GB"/>
                                 </w:rPr>
                                 <w:t>100%</w:t>
@@ -1964,7 +1885,6 @@
                                 <w:rPr>
                                   <w:rFonts w:ascii="Calibri" w:hAnsi="Calibri" w:cs="Calibri"/>
                                   <w:sz w:val="20"/>
-                                  <w:szCs w:val="20"/>
                                   <w:lang w:val="en-GB"/>
                                 </w:rPr>
                                 <w:t xml:space="preserve"> of Linux case-sensitivity bugs in </w:t>
@@ -1975,7 +1895,6 @@
                                   <w:rFonts w:ascii="Calibri" w:hAnsi="Calibri" w:cs="Calibri"/>
                                   <w:b/>
                                   <w:sz w:val="20"/>
-                                  <w:szCs w:val="20"/>
                                   <w:lang w:val="en-GB"/>
                                 </w:rPr>
                                 <w:t>Blazor</w:t>
@@ -1985,7 +1904,6 @@
                                 <w:rPr>
                                   <w:rFonts w:ascii="Calibri" w:hAnsi="Calibri" w:cs="Calibri"/>
                                   <w:sz w:val="20"/>
-                                  <w:szCs w:val="20"/>
                                   <w:lang w:val="en-GB"/>
                                 </w:rPr>
                                 <w:t xml:space="preserve"> deployments.</w:t>
@@ -2004,7 +1922,6 @@
                                   <w:rFonts w:ascii="Calibri" w:hAnsi="Calibri" w:cs="Calibri"/>
                                   <w:b/>
                                   <w:sz w:val="20"/>
-                                  <w:szCs w:val="20"/>
                                   <w:lang w:val="en-GB"/>
                                 </w:rPr>
                               </w:pPr>
@@ -2013,7 +1930,6 @@
                                   <w:rFonts w:ascii="Calibri" w:hAnsi="Calibri" w:cs="Calibri"/>
                                   <w:b/>
                                   <w:sz w:val="20"/>
-                                  <w:szCs w:val="20"/>
                                   <w:lang w:val="en-GB"/>
                                 </w:rPr>
                                 <w:t>Mentored 2+ junior developers through code reviews and pair programming, </w:t>
@@ -2023,7 +1939,6 @@
                                   <w:rFonts w:ascii="Calibri" w:hAnsi="Calibri" w:cs="Calibri"/>
                                   <w:bCs/>
                                   <w:sz w:val="20"/>
-                                  <w:szCs w:val="20"/>
                                   <w:lang w:val="en-GB"/>
                                 </w:rPr>
                                 <w:t xml:space="preserve">reducing critical bugs by </w:t>
@@ -2034,7 +1949,6 @@
                                   <w:b/>
                                   <w:bCs/>
                                   <w:sz w:val="20"/>
-                                  <w:szCs w:val="20"/>
                                   <w:lang w:val="en-GB"/>
                                 </w:rPr>
                                 <w:t>45%</w:t>
@@ -2044,7 +1958,6 @@
                                   <w:rFonts w:ascii="Calibri" w:hAnsi="Calibri" w:cs="Calibri"/>
                                   <w:b/>
                                   <w:sz w:val="20"/>
-                                  <w:szCs w:val="20"/>
                                   <w:lang w:val="en-GB"/>
                                 </w:rPr>
                                 <w:t>. Served as the go-to escalation resource, </w:t>
@@ -2054,7 +1967,6 @@
                                   <w:rFonts w:ascii="Calibri" w:hAnsi="Calibri" w:cs="Calibri"/>
                                   <w:bCs/>
                                   <w:sz w:val="20"/>
-                                  <w:szCs w:val="20"/>
                                   <w:lang w:val="en-GB"/>
                                 </w:rPr>
                                 <w:t xml:space="preserve">resolving </w:t>
@@ -2065,7 +1977,6 @@
                                   <w:b/>
                                   <w:bCs/>
                                   <w:sz w:val="20"/>
-                                  <w:szCs w:val="20"/>
                                   <w:lang w:val="en-GB"/>
                                 </w:rPr>
                                 <w:t>90%</w:t>
@@ -2075,7 +1986,6 @@
                                   <w:rFonts w:ascii="Calibri" w:hAnsi="Calibri" w:cs="Calibri"/>
                                   <w:bCs/>
                                   <w:sz w:val="20"/>
-                                  <w:szCs w:val="20"/>
                                   <w:lang w:val="en-GB"/>
                                 </w:rPr>
                                 <w:t xml:space="preserve"> of blockers under </w:t>
@@ -2086,7 +1996,6 @@
                                   <w:b/>
                                   <w:bCs/>
                                   <w:sz w:val="20"/>
-                                  <w:szCs w:val="20"/>
                                   <w:lang w:val="en-GB"/>
                                 </w:rPr>
                                 <w:t>2 hours</w:t>
@@ -2096,7 +2005,6 @@
                                   <w:rFonts w:ascii="Calibri" w:hAnsi="Calibri" w:cs="Calibri"/>
                                   <w:bCs/>
                                   <w:sz w:val="20"/>
-                                  <w:szCs w:val="20"/>
                                   <w:lang w:val="en-GB"/>
                                 </w:rPr>
                                 <w:t>.</w:t>
@@ -2256,7 +2164,7 @@
                         <wps:spPr>
                           <a:xfrm>
                             <a:off x="4852582" y="4639387"/>
-                            <a:ext cx="4177547" cy="1837335"/>
+                            <a:ext cx="4177547" cy="1841285"/>
                           </a:xfrm>
                           <a:prstGeom prst="rect">
                             <a:avLst/>
@@ -2841,7 +2749,7 @@
                         <wps:spPr>
                           <a:xfrm>
                             <a:off x="2559955" y="5268580"/>
-                            <a:ext cx="2170982" cy="351989"/>
+                            <a:ext cx="2170982" cy="336757"/>
                           </a:xfrm>
                           <a:prstGeom prst="rect">
                             <a:avLst/>
@@ -2858,18 +2766,16 @@
                                 <w:spacing w:line="275" w:lineRule="auto"/>
                                 <w:textDirection w:val="btLr"/>
                                 <w:rPr>
-                                  <w:rFonts w:ascii="Calibri" w:eastAsia="Montserrat" w:hAnsi="Calibri" w:cs="Calibri"/>
+                                  <w:rFonts w:ascii="EMprint" w:eastAsia="Montserrat" w:hAnsi="EMprint" w:cs="Calibri"/>
                                   <w:b/>
                                   <w:color w:val="003366"/>
-                                  <w:sz w:val="24"/>
                                 </w:rPr>
                               </w:pPr>
                               <w:r>
                                 <w:rPr>
-                                  <w:rFonts w:ascii="Calibri" w:eastAsia="Montserrat" w:hAnsi="Calibri" w:cs="Calibri"/>
+                                  <w:rFonts w:ascii="EMprint" w:eastAsia="Montserrat" w:hAnsi="EMprint" w:cs="Calibri"/>
                                   <w:b/>
                                   <w:color w:val="003366"/>
-                                  <w:sz w:val="24"/>
                                 </w:rPr>
                                 <w:t>EDUCATION</w:t>
                               </w:r>
@@ -2886,7 +2792,7 @@
                         <wps:spPr>
                           <a:xfrm>
                             <a:off x="2559955" y="5568857"/>
-                            <a:ext cx="2330922" cy="1124843"/>
+                            <a:ext cx="2330922" cy="1127664"/>
                           </a:xfrm>
                           <a:prstGeom prst="rect">
                             <a:avLst/>
@@ -3159,7 +3065,7 @@
                         <wps:spPr>
                           <a:xfrm>
                             <a:off x="2545075" y="6876053"/>
-                            <a:ext cx="2169856" cy="351989"/>
+                            <a:ext cx="2169856" cy="336757"/>
                           </a:xfrm>
                           <a:prstGeom prst="rect">
                             <a:avLst/>
@@ -3176,17 +3082,16 @@
                                 <w:spacing w:line="275" w:lineRule="auto"/>
                                 <w:textDirection w:val="btLr"/>
                                 <w:rPr>
-                                  <w:rFonts w:ascii="Calibri" w:hAnsi="Calibri" w:cs="Calibri"/>
-                                  <w:color w:val="003366"/>
-                                  <w:sz w:val="28"/>
-                                </w:rPr>
-                              </w:pPr>
-                              <w:r>
-                                <w:rPr>
-                                  <w:rFonts w:ascii="Calibri" w:eastAsia="Montserrat" w:hAnsi="Calibri" w:cs="Calibri"/>
-                                  <w:b/>
+                                  <w:rFonts w:ascii="EMprint" w:hAnsi="EMprint" w:cs="Calibri"/>
                                   <w:color w:val="003366"/>
                                   <w:sz w:val="24"/>
+                                </w:rPr>
+                              </w:pPr>
+                              <w:r>
+                                <w:rPr>
+                                  <w:rFonts w:ascii="EMprint" w:eastAsia="Montserrat" w:hAnsi="EMprint" w:cs="Calibri"/>
+                                  <w:b/>
+                                  <w:color w:val="003366"/>
                                 </w:rPr>
                                 <w:t>CERTIFICATIONS/LICENSES</w:t>
                               </w:r>
@@ -3703,7 +3608,7 @@
                         <wps:spPr>
                           <a:xfrm>
                             <a:off x="4854726" y="6525822"/>
-                            <a:ext cx="3797972" cy="869293"/>
+                            <a:ext cx="3797972" cy="870986"/>
                           </a:xfrm>
                           <a:prstGeom prst="rect">
                             <a:avLst/>
@@ -3872,7 +3777,7 @@
           </mc:Choice>
           <mc:Fallback>
             <w:pict>
-              <v:group w14:anchorId="3E5AB0D5" id="Group 1" o:spid="_x0000_s1026" style="position:absolute;margin-left:-180pt;margin-top:-133.05pt;width:805.95pt;height:905.25pt;z-index:-251657216;mso-wrap-distance-left:0;mso-wrap-distance-right:0;mso-position-horizontal-relative:margin;mso-position-vertical-relative:margin;mso-width-relative:margin;mso-height-relative:margin" coordorigin="10858,-5812" coordsize="90776,102135" o:gfxdata="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">
+              <v:group w14:anchorId="3E5AB0D5" id="Group 1" o:spid="_x0000_s1026" style="position:absolute;margin-left:-180pt;margin-top:-133.05pt;width:805.95pt;height:905.25pt;z-index:-251657216;mso-wrap-distance-left:0;mso-wrap-distance-right:0;mso-position-horizontal-relative:margin;mso-position-vertical-relative:margin;mso-width-relative:margin;mso-height-relative:margin" coordorigin="10858,-5812" coordsize="90776,102135" o:gfxdata="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">
                 <v:shapetype id="_x0000_t202" coordsize="21600,21600" o:spt="202" path="m,l,21600r21600,l21600,xe">
                   <v:stroke joinstyle="miter"/>
                   <v:path gradientshapeok="t" o:connecttype="rect"/>
@@ -3937,21 +3842,22 @@
                           <w:spacing w:line="264" w:lineRule="auto"/>
                           <w:textDirection w:val="btLr"/>
                           <w:rPr>
-                            <w:rFonts w:ascii="Calibri" w:hAnsi="Calibri" w:cs="Calibri"/>
+                            <w:rFonts w:ascii="EMprint" w:hAnsi="EMprint" w:cs="Calibri"/>
+                            <w:b/>
                             <w:color w:val="003366"/>
-                            <w:sz w:val="44"/>
-                            <w:szCs w:val="44"/>
+                            <w:sz w:val="60"/>
+                            <w:szCs w:val="60"/>
                             <w:lang w:val="en-US"/>
                           </w:rPr>
                         </w:pPr>
                         <w:proofErr w:type="spellStart"/>
                         <w:r>
                           <w:rPr>
-                            <w:rFonts w:ascii="Calibri" w:eastAsia="Comfortaa" w:hAnsi="Calibri" w:cs="Calibri"/>
+                            <w:rFonts w:ascii="EMprint" w:eastAsia="Comfortaa" w:hAnsi="EMprint" w:cs="Calibri"/>
                             <w:b/>
                             <w:color w:val="003366"/>
-                            <w:sz w:val="72"/>
-                            <w:szCs w:val="34"/>
+                            <w:sz w:val="60"/>
+                            <w:szCs w:val="60"/>
                             <w:lang w:val="en-US"/>
                           </w:rPr>
                           <w:t>Abdulazeez</w:t>
@@ -3959,11 +3865,11 @@
                         <w:proofErr w:type="spellEnd"/>
                         <w:r>
                           <w:rPr>
-                            <w:rFonts w:ascii="Calibri" w:eastAsia="Comfortaa" w:hAnsi="Calibri" w:cs="Calibri"/>
+                            <w:rFonts w:ascii="EMprint" w:eastAsia="Comfortaa" w:hAnsi="EMprint" w:cs="Calibri"/>
                             <w:b/>
                             <w:color w:val="003366"/>
-                            <w:sz w:val="72"/>
-                            <w:szCs w:val="34"/>
+                            <w:sz w:val="60"/>
+                            <w:szCs w:val="60"/>
                             <w:lang w:val="en-US"/>
                           </w:rPr>
                           <w:t xml:space="preserve"> </w:t>
@@ -3971,11 +3877,11 @@
                         <w:proofErr w:type="spellStart"/>
                         <w:r>
                           <w:rPr>
-                            <w:rFonts w:ascii="Calibri" w:eastAsia="Comfortaa" w:hAnsi="Calibri" w:cs="Calibri"/>
+                            <w:rFonts w:ascii="EMprint" w:eastAsia="Comfortaa" w:hAnsi="EMprint" w:cs="Calibri"/>
                             <w:b/>
                             <w:color w:val="003366"/>
-                            <w:sz w:val="72"/>
-                            <w:szCs w:val="34"/>
+                            <w:sz w:val="60"/>
+                            <w:szCs w:val="60"/>
                             <w:lang w:val="en-US"/>
                           </w:rPr>
                           <w:t>Bolarinwa</w:t>
@@ -3994,6 +3900,7 @@
                           <w:rPr>
                             <w:rFonts w:ascii="Calibri" w:hAnsi="Calibri" w:cs="Calibri"/>
                             <w:color w:val="404040"/>
+                            <w:sz w:val="20"/>
                             <w:shd w:val="clear" w:color="auto" w:fill="FFFFFF"/>
                           </w:rPr>
                         </w:pPr>
@@ -4001,7 +3908,6 @@
                           <w:rPr>
                             <w:rFonts w:ascii="Calibri" w:eastAsia="Montserrat" w:hAnsi="Calibri" w:cs="Calibri"/>
                             <w:sz w:val="20"/>
-                            <w:szCs w:val="24"/>
                           </w:rPr>
                           <w:t>Innovative</w:t>
                         </w:r>
@@ -4009,7 +3915,6 @@
                           <w:rPr>
                             <w:rFonts w:ascii="Calibri" w:eastAsia="Montserrat" w:hAnsi="Calibri" w:cs="Calibri"/>
                             <w:sz w:val="20"/>
-                            <w:szCs w:val="24"/>
                           </w:rPr>
                           <w:t xml:space="preserve"> </w:t>
                         </w:r>
@@ -4019,7 +3924,6 @@
                             <w:b/>
                             <w:bCs/>
                             <w:sz w:val="20"/>
-                            <w:szCs w:val="24"/>
                           </w:rPr>
                           <w:t>.NET Software Engineer</w:t>
                         </w:r>
@@ -4027,7 +3931,6 @@
                           <w:rPr>
                             <w:rFonts w:ascii="Calibri" w:eastAsia="Montserrat" w:hAnsi="Calibri" w:cs="Calibri"/>
                             <w:sz w:val="20"/>
-                            <w:szCs w:val="24"/>
                           </w:rPr>
                           <w:t> with </w:t>
                         </w:r>
@@ -4037,7 +3940,6 @@
                             <w:b/>
                             <w:bCs/>
                             <w:sz w:val="20"/>
-                            <w:szCs w:val="24"/>
                           </w:rPr>
                           <w:t>6+ years</w:t>
                         </w:r>
@@ -4047,7 +3949,6 @@
                             <w:b/>
                             <w:bCs/>
                             <w:sz w:val="20"/>
-                            <w:szCs w:val="24"/>
                           </w:rPr>
                           <w:t xml:space="preserve"> </w:t>
                         </w:r>
@@ -4056,7 +3957,6 @@
                             <w:rFonts w:ascii="Calibri" w:eastAsia="Montserrat" w:hAnsi="Calibri" w:cs="Calibri"/>
                             <w:bCs/>
                             <w:sz w:val="20"/>
-                            <w:szCs w:val="24"/>
                           </w:rPr>
                           <w:t>of</w:t>
                         </w:r>
@@ -4064,7 +3964,6 @@
                           <w:rPr>
                             <w:rFonts w:ascii="Calibri" w:eastAsia="Montserrat" w:hAnsi="Calibri" w:cs="Calibri"/>
                             <w:sz w:val="20"/>
-                            <w:szCs w:val="24"/>
                           </w:rPr>
                           <w:t> </w:t>
                         </w:r>
@@ -4072,7 +3971,6 @@
                           <w:rPr>
                             <w:rFonts w:ascii="Calibri" w:eastAsia="Montserrat" w:hAnsi="Calibri" w:cs="Calibri"/>
                             <w:sz w:val="20"/>
-                            <w:szCs w:val="24"/>
                           </w:rPr>
                           <w:t>experience </w:t>
                         </w:r>
@@ -4082,7 +3980,6 @@
                             <w:b/>
                             <w:bCs/>
                             <w:sz w:val="20"/>
-                            <w:szCs w:val="24"/>
                           </w:rPr>
                           <w:t>architecting</w:t>
                         </w:r>
@@ -4090,7 +3987,6 @@
                           <w:rPr>
                             <w:rFonts w:ascii="Calibri" w:eastAsia="Montserrat" w:hAnsi="Calibri" w:cs="Calibri"/>
                             <w:sz w:val="20"/>
-                            <w:szCs w:val="24"/>
                           </w:rPr>
                           <w:t>, </w:t>
                         </w:r>
@@ -4100,7 +3996,6 @@
                             <w:b/>
                             <w:bCs/>
                             <w:sz w:val="20"/>
-                            <w:szCs w:val="24"/>
                           </w:rPr>
                           <w:t>optimizing</w:t>
                         </w:r>
@@ -4108,7 +4003,6 @@
                           <w:rPr>
                             <w:rFonts w:ascii="Calibri" w:eastAsia="Montserrat" w:hAnsi="Calibri" w:cs="Calibri"/>
                             <w:sz w:val="20"/>
-                            <w:szCs w:val="24"/>
                           </w:rPr>
                           <w:t>, and </w:t>
                         </w:r>
@@ -4118,7 +4012,6 @@
                             <w:b/>
                             <w:bCs/>
                             <w:sz w:val="20"/>
-                            <w:szCs w:val="24"/>
                           </w:rPr>
                           <w:t>scaling</w:t>
                         </w:r>
@@ -4126,7 +4019,6 @@
                           <w:rPr>
                             <w:rFonts w:ascii="Calibri" w:eastAsia="Montserrat" w:hAnsi="Calibri" w:cs="Calibri"/>
                             <w:sz w:val="20"/>
-                            <w:szCs w:val="24"/>
                           </w:rPr>
                           <w:t> high-impact solutions that </w:t>
                         </w:r>
@@ -4136,7 +4028,6 @@
                             <w:b/>
                             <w:bCs/>
                             <w:sz w:val="20"/>
-                            <w:szCs w:val="24"/>
                           </w:rPr>
                           <w:t>cut costs by 40–70%</w:t>
                         </w:r>
@@ -4144,7 +4035,6 @@
                           <w:rPr>
                             <w:rFonts w:ascii="Calibri" w:eastAsia="Montserrat" w:hAnsi="Calibri" w:cs="Calibri"/>
                             <w:sz w:val="20"/>
-                            <w:szCs w:val="24"/>
                           </w:rPr>
                           <w:t>, </w:t>
                         </w:r>
@@ -4154,7 +4044,6 @@
                             <w:b/>
                             <w:bCs/>
                             <w:sz w:val="20"/>
-                            <w:szCs w:val="24"/>
                           </w:rPr>
                           <w:t>boost efficiency by 50%+</w:t>
                         </w:r>
@@ -4162,7 +4051,6 @@
                           <w:rPr>
                             <w:rFonts w:ascii="Calibri" w:eastAsia="Montserrat" w:hAnsi="Calibri" w:cs="Calibri"/>
                             <w:sz w:val="20"/>
-                            <w:szCs w:val="24"/>
                           </w:rPr>
                           <w:t>, and </w:t>
                         </w:r>
@@ -4172,7 +4060,6 @@
                             <w:b/>
                             <w:bCs/>
                             <w:sz w:val="20"/>
-                            <w:szCs w:val="24"/>
                           </w:rPr>
                           <w:t>accelerate performance by 30%</w:t>
                         </w:r>
@@ -4180,7 +4067,6 @@
                           <w:rPr>
                             <w:rFonts w:ascii="Calibri" w:eastAsia="Montserrat" w:hAnsi="Calibri" w:cs="Calibri"/>
                             <w:sz w:val="20"/>
-                            <w:szCs w:val="24"/>
                           </w:rPr>
                           <w:t>. Adept at </w:t>
                         </w:r>
@@ -4190,7 +4076,6 @@
                             <w:b/>
                             <w:bCs/>
                             <w:sz w:val="20"/>
-                            <w:szCs w:val="24"/>
                           </w:rPr>
                           <w:t>leading teams</w:t>
                         </w:r>
@@ -4198,7 +4083,6 @@
                           <w:rPr>
                             <w:rFonts w:ascii="Calibri" w:eastAsia="Montserrat" w:hAnsi="Calibri" w:cs="Calibri"/>
                             <w:sz w:val="20"/>
-                            <w:szCs w:val="24"/>
                           </w:rPr>
                           <w:t>, </w:t>
                         </w:r>
@@ -4208,7 +4092,6 @@
                             <w:b/>
                             <w:bCs/>
                             <w:sz w:val="20"/>
-                            <w:szCs w:val="24"/>
                           </w:rPr>
                           <w:t>modernizing legacy systems</w:t>
                         </w:r>
@@ -4216,7 +4099,6 @@
                           <w:rPr>
                             <w:rFonts w:ascii="Calibri" w:eastAsia="Montserrat" w:hAnsi="Calibri" w:cs="Calibri"/>
                             <w:sz w:val="20"/>
-                            <w:szCs w:val="24"/>
                           </w:rPr>
                           <w:t>, and </w:t>
                         </w:r>
@@ -4226,7 +4108,6 @@
                             <w:b/>
                             <w:bCs/>
                             <w:sz w:val="20"/>
-                            <w:szCs w:val="24"/>
                           </w:rPr>
                           <w:t xml:space="preserve">driving </w:t>
                         </w:r>
@@ -4237,7 +4118,6 @@
                             <w:b/>
                             <w:bCs/>
                             <w:sz w:val="20"/>
-                            <w:szCs w:val="24"/>
                           </w:rPr>
                           <w:t>DevOps</w:t>
                         </w:r>
@@ -4248,7 +4128,6 @@
                             <w:b/>
                             <w:bCs/>
                             <w:sz w:val="20"/>
-                            <w:szCs w:val="24"/>
                           </w:rPr>
                           <w:t xml:space="preserve"> automation</w:t>
                         </w:r>
@@ -4256,6 +4135,7 @@
                           <w:rPr>
                             <w:rFonts w:ascii="Calibri" w:hAnsi="Calibri" w:cs="Calibri"/>
                             <w:color w:val="404040"/>
+                            <w:sz w:val="20"/>
                             <w:shd w:val="clear" w:color="auto" w:fill="FFFFFF"/>
                           </w:rPr>
                           <w:t>.</w:t>
@@ -4267,6 +4147,7 @@
                           <w:rPr>
                             <w:rFonts w:ascii="Calibri" w:hAnsi="Calibri" w:cs="Calibri"/>
                             <w:color w:val="404040"/>
+                            <w:sz w:val="20"/>
                             <w:shd w:val="clear" w:color="auto" w:fill="FFFFFF"/>
                           </w:rPr>
                         </w:pPr>
@@ -4471,7 +4352,7 @@
                   <o:lock v:ext="edit" shapetype="t"/>
                 </v:shapetype>
                 <v:shape id="Straight Arrow Connector 1596686942" o:spid="_x0000_s1035" type="#_x0000_t32" style="position:absolute;left:26335;top:25992;width:12243;height:0;visibility:visible;mso-wrap-style:square" o:connectortype="straight" o:gfxdata="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" strokecolor="#036"/>
-                <v:shape id="Text Box 2616723" o:spid="_x0000_s1036" type="#_x0000_t202" style="position:absolute;left:25599;top:25908;width:17469;height:3520;visibility:visible;mso-wrap-style:square;v-text-anchor:top" o:gfxdata="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" filled="f" stroked="f">
+                <v:shape id="Text Box 2616723" o:spid="_x0000_s1036" type="#_x0000_t202" style="position:absolute;left:25599;top:25908;width:17469;height:3368;visibility:visible;mso-wrap-style:square;v-text-anchor:top" o:gfxdata="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" filled="f" stroked="f">
                   <v:textbox style="mso-fit-shape-to-text:t" inset="2.53958mm,2.53958mm,2.53958mm,2.53958mm">
                     <w:txbxContent>
                       <w:p>
@@ -4479,18 +4360,16 @@
                           <w:spacing w:line="275" w:lineRule="auto"/>
                           <w:textDirection w:val="btLr"/>
                           <w:rPr>
-                            <w:rFonts w:ascii="Calibri" w:eastAsia="Montserrat" w:hAnsi="Calibri" w:cs="Calibri"/>
+                            <w:rFonts w:ascii="EMprint" w:eastAsia="Montserrat" w:hAnsi="EMprint" w:cs="Calibri"/>
                             <w:b/>
                             <w:color w:val="003366"/>
-                            <w:sz w:val="24"/>
                           </w:rPr>
                         </w:pPr>
                         <w:r>
                           <w:rPr>
-                            <w:rFonts w:ascii="Calibri" w:eastAsia="Montserrat" w:hAnsi="Calibri" w:cs="Calibri"/>
+                            <w:rFonts w:ascii="EMprint" w:eastAsia="Montserrat" w:hAnsi="EMprint" w:cs="Calibri"/>
                             <w:b/>
                             <w:color w:val="003366"/>
-                            <w:sz w:val="24"/>
                           </w:rPr>
                           <w:t>TECHNICAL SKILLS</w:t>
                         </w:r>
@@ -4837,7 +4716,7 @@
                     </w:txbxContent>
                   </v:textbox>
                 </v:shape>
-                <v:shape id="Text Box 2010465348" o:spid="_x0000_s1038" type="#_x0000_t202" style="position:absolute;left:49356;top:12906;width:21716;height:3520;visibility:visible;mso-wrap-style:square;v-text-anchor:top" o:gfxdata="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" filled="f" stroked="f">
+                <v:shape id="Text Box 2010465348" o:spid="_x0000_s1038" type="#_x0000_t202" style="position:absolute;left:49356;top:12906;width:21716;height:3367;visibility:visible;mso-wrap-style:square;v-text-anchor:top" o:gfxdata="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" filled="f" stroked="f">
                   <v:textbox style="mso-fit-shape-to-text:t" inset="2.53958mm,2.53958mm,2.53958mm,2.53958mm">
                     <w:txbxContent>
                       <w:p>
@@ -4845,17 +4724,16 @@
                           <w:spacing w:line="275" w:lineRule="auto"/>
                           <w:textDirection w:val="btLr"/>
                           <w:rPr>
-                            <w:rFonts w:ascii="Calibri" w:hAnsi="Calibri" w:cs="Calibri"/>
-                            <w:color w:val="003366"/>
-                            <w:sz w:val="28"/>
-                          </w:rPr>
-                        </w:pPr>
-                        <w:r>
-                          <w:rPr>
-                            <w:rFonts w:ascii="Calibri" w:eastAsia="Montserrat" w:hAnsi="Calibri" w:cs="Calibri"/>
-                            <w:b/>
+                            <w:rFonts w:ascii="EMprint" w:hAnsi="EMprint" w:cs="Calibri"/>
                             <w:color w:val="003366"/>
                             <w:sz w:val="24"/>
+                          </w:rPr>
+                        </w:pPr>
+                        <w:r>
+                          <w:rPr>
+                            <w:rFonts w:ascii="EMprint" w:eastAsia="Montserrat" w:hAnsi="EMprint" w:cs="Calibri"/>
+                            <w:b/>
+                            <w:color w:val="003366"/>
                           </w:rPr>
                           <w:t>WORK EXPERIENCE</w:t>
                         </w:r>
@@ -5009,7 +4887,6 @@
                             <w:rFonts w:ascii="Calibri" w:eastAsia="Montserrat" w:hAnsi="Calibri" w:cs="Calibri"/>
                             <w:color w:val="222222"/>
                             <w:sz w:val="20"/>
-                            <w:szCs w:val="20"/>
                           </w:rPr>
                         </w:pPr>
                         <w:r>
@@ -5018,7 +4895,6 @@
                             <w:b/>
                             <w:color w:val="222222"/>
                             <w:sz w:val="20"/>
-                            <w:szCs w:val="20"/>
                           </w:rPr>
                           <w:t>Spearheaded</w:t>
                         </w:r>
@@ -5027,7 +4903,6 @@
                             <w:rFonts w:ascii="Calibri" w:eastAsia="Montserrat" w:hAnsi="Calibri" w:cs="Calibri"/>
                             <w:color w:val="222222"/>
                             <w:sz w:val="20"/>
-                            <w:szCs w:val="20"/>
                           </w:rPr>
                           <w:t xml:space="preserve"> a </w:t>
                         </w:r>
@@ -5037,7 +4912,6 @@
                             <w:b/>
                             <w:color w:val="222222"/>
                             <w:sz w:val="20"/>
-                            <w:szCs w:val="20"/>
                           </w:rPr>
                           <w:t>.NET 8</w:t>
                         </w:r>
@@ -5046,7 +4920,6 @@
                             <w:rFonts w:ascii="Calibri" w:eastAsia="Montserrat" w:hAnsi="Calibri" w:cs="Calibri"/>
                             <w:color w:val="222222"/>
                             <w:sz w:val="20"/>
-                            <w:szCs w:val="20"/>
                           </w:rPr>
                           <w:t xml:space="preserve"> </w:t>
                         </w:r>
@@ -5056,7 +4929,6 @@
                             <w:b/>
                             <w:color w:val="222222"/>
                             <w:sz w:val="20"/>
-                            <w:szCs w:val="20"/>
                           </w:rPr>
                           <w:t>Web API</w:t>
                         </w:r>
@@ -5065,7 +4937,6 @@
                             <w:rFonts w:ascii="Calibri" w:eastAsia="Montserrat" w:hAnsi="Calibri" w:cs="Calibri"/>
                             <w:color w:val="222222"/>
                             <w:sz w:val="20"/>
-                            <w:szCs w:val="20"/>
                           </w:rPr>
                           <w:t xml:space="preserve"> for </w:t>
                         </w:r>
@@ -5075,7 +4946,6 @@
                             <w:b/>
                             <w:color w:val="222222"/>
                             <w:sz w:val="20"/>
-                            <w:szCs w:val="20"/>
                           </w:rPr>
                           <w:t>Linux</w:t>
                         </w:r>
@@ -5084,7 +4954,6 @@
                             <w:rFonts w:ascii="Calibri" w:eastAsia="Montserrat" w:hAnsi="Calibri" w:cs="Calibri"/>
                             <w:color w:val="222222"/>
                             <w:sz w:val="20"/>
-                            <w:szCs w:val="20"/>
                           </w:rPr>
                           <w:t xml:space="preserve"> deploym</w:t>
                         </w:r>
@@ -5093,7 +4962,6 @@
                             <w:rFonts w:ascii="Calibri" w:eastAsia="Montserrat" w:hAnsi="Calibri" w:cs="Calibri"/>
                             <w:color w:val="222222"/>
                             <w:sz w:val="20"/>
-                            <w:szCs w:val="20"/>
                           </w:rPr>
                           <w:t xml:space="preserve">ent automation, slashing </w:t>
                         </w:r>
@@ -5102,7 +4970,6 @@
                             <w:rFonts w:ascii="Calibri" w:eastAsia="Montserrat" w:hAnsi="Calibri" w:cs="Calibri"/>
                             <w:color w:val="222222"/>
                             <w:sz w:val="20"/>
-                            <w:szCs w:val="20"/>
                           </w:rPr>
                           <w:t>configuration</w:t>
                         </w:r>
@@ -5111,7 +4978,6 @@
                             <w:rFonts w:ascii="Calibri" w:eastAsia="Montserrat" w:hAnsi="Calibri" w:cs="Calibri"/>
                             <w:color w:val="222222"/>
                             <w:sz w:val="20"/>
-                            <w:szCs w:val="20"/>
                           </w:rPr>
                           <w:t xml:space="preserve"> and deployment </w:t>
                         </w:r>
@@ -5120,7 +4986,6 @@
                             <w:rFonts w:ascii="Calibri" w:eastAsia="Montserrat" w:hAnsi="Calibri" w:cs="Calibri"/>
                             <w:color w:val="222222"/>
                             <w:sz w:val="20"/>
-                            <w:szCs w:val="20"/>
                           </w:rPr>
                           <w:t xml:space="preserve">time </w:t>
                         </w:r>
@@ -5130,7 +4995,6 @@
                             <w:b/>
                             <w:color w:val="222222"/>
                             <w:sz w:val="20"/>
-                            <w:szCs w:val="20"/>
                           </w:rPr>
                           <w:t>by 60%</w:t>
                         </w:r>
@@ -5139,7 +5003,6 @@
                             <w:rFonts w:ascii="Calibri" w:eastAsia="Montserrat" w:hAnsi="Calibri" w:cs="Calibri"/>
                             <w:color w:val="222222"/>
                             <w:sz w:val="20"/>
-                            <w:szCs w:val="20"/>
                           </w:rPr>
                           <w:t>.</w:t>
                         </w:r>
@@ -5157,7 +5020,6 @@
                             <w:rFonts w:ascii="Calibri" w:eastAsia="Montserrat" w:hAnsi="Calibri" w:cs="Calibri"/>
                             <w:color w:val="222222"/>
                             <w:sz w:val="20"/>
-                            <w:szCs w:val="20"/>
                           </w:rPr>
                         </w:pPr>
                         <w:r>
@@ -5166,7 +5028,6 @@
                             <w:b/>
                             <w:color w:val="222222"/>
                             <w:sz w:val="20"/>
-                            <w:szCs w:val="20"/>
                           </w:rPr>
                           <w:t>Pioneered</w:t>
                         </w:r>
@@ -5175,7 +5036,6 @@
                             <w:rFonts w:ascii="Calibri" w:eastAsia="Montserrat" w:hAnsi="Calibri" w:cs="Calibri"/>
                             <w:color w:val="222222"/>
                             <w:sz w:val="20"/>
-                            <w:szCs w:val="20"/>
                           </w:rPr>
                           <w:t xml:space="preserve"> the company’s first self-hosted </w:t>
                         </w:r>
@@ -5185,7 +5045,6 @@
                             <w:rFonts w:ascii="Calibri" w:eastAsia="Montserrat" w:hAnsi="Calibri" w:cs="Calibri"/>
                             <w:color w:val="222222"/>
                             <w:sz w:val="20"/>
-                            <w:szCs w:val="20"/>
                           </w:rPr>
                           <w:t>NuGet</w:t>
                         </w:r>
@@ -5195,7 +5054,6 @@
                             <w:rFonts w:ascii="Calibri" w:eastAsia="Montserrat" w:hAnsi="Calibri" w:cs="Calibri"/>
                             <w:color w:val="222222"/>
                             <w:sz w:val="20"/>
-                            <w:szCs w:val="20"/>
                           </w:rPr>
                           <w:t xml:space="preserve"> Server, trimming dependency resolution time by </w:t>
                         </w:r>
@@ -5205,7 +5063,6 @@
                             <w:b/>
                             <w:color w:val="222222"/>
                             <w:sz w:val="20"/>
-                            <w:szCs w:val="20"/>
                           </w:rPr>
                           <w:t>50%</w:t>
                         </w:r>
@@ -5214,7 +5071,6 @@
                             <w:rFonts w:ascii="Calibri" w:eastAsia="Montserrat" w:hAnsi="Calibri" w:cs="Calibri"/>
                             <w:color w:val="222222"/>
                             <w:sz w:val="20"/>
-                            <w:szCs w:val="20"/>
                           </w:rPr>
                           <w:t xml:space="preserve"> and improving development time by </w:t>
                         </w:r>
@@ -5224,7 +5080,6 @@
                             <w:b/>
                             <w:color w:val="222222"/>
                             <w:sz w:val="20"/>
-                            <w:szCs w:val="20"/>
                           </w:rPr>
                           <w:t>60%</w:t>
                         </w:r>
@@ -5233,7 +5088,6 @@
                             <w:rFonts w:ascii="Calibri" w:eastAsia="Montserrat" w:hAnsi="Calibri" w:cs="Calibri"/>
                             <w:color w:val="222222"/>
                             <w:sz w:val="20"/>
-                            <w:szCs w:val="20"/>
                           </w:rPr>
                           <w:t>.</w:t>
                         </w:r>
@@ -5251,7 +5105,6 @@
                             <w:rFonts w:ascii="Calibri" w:eastAsia="Montserrat" w:hAnsi="Calibri" w:cs="Calibri"/>
                             <w:color w:val="222222"/>
                             <w:sz w:val="20"/>
-                            <w:szCs w:val="20"/>
                           </w:rPr>
                         </w:pPr>
                         <w:r>
@@ -5261,7 +5114,6 @@
                             <w:iCs/>
                             <w:color w:val="222222"/>
                             <w:sz w:val="20"/>
-                            <w:szCs w:val="20"/>
                           </w:rPr>
                           <w:t>Shipped</w:t>
                         </w:r>
@@ -5271,7 +5123,6 @@
                             <w:iCs/>
                             <w:color w:val="222222"/>
                             <w:sz w:val="20"/>
-                            <w:szCs w:val="20"/>
                           </w:rPr>
                           <w:t xml:space="preserve"> </w:t>
                         </w:r>
@@ -5283,7 +5134,6 @@
                             <w:iCs/>
                             <w:color w:val="222222"/>
                             <w:sz w:val="20"/>
-                            <w:szCs w:val="20"/>
                           </w:rPr>
                           <w:t>IWWebDeploymentAndSecurity</w:t>
                         </w:r>
@@ -5294,7 +5144,6 @@
                             <w:iCs/>
                             <w:color w:val="222222"/>
                             <w:sz w:val="20"/>
-                            <w:szCs w:val="20"/>
                           </w:rPr>
                           <w:t xml:space="preserve">, a </w:t>
                         </w:r>
@@ -5305,7 +5154,6 @@
                             <w:iCs/>
                             <w:color w:val="222222"/>
                             <w:sz w:val="20"/>
-                            <w:szCs w:val="20"/>
                           </w:rPr>
                           <w:t xml:space="preserve">.NET </w:t>
                         </w:r>
@@ -5315,7 +5163,6 @@
                             <w:iCs/>
                             <w:color w:val="222222"/>
                             <w:sz w:val="20"/>
-                            <w:szCs w:val="20"/>
                           </w:rPr>
                           <w:t xml:space="preserve">library </w:t>
                         </w:r>
@@ -5326,7 +5173,6 @@
                             <w:iCs/>
                             <w:color w:val="222222"/>
                             <w:sz w:val="20"/>
-                            <w:szCs w:val="20"/>
                           </w:rPr>
                           <w:t>enforcing</w:t>
                         </w:r>
@@ -5336,7 +5182,6 @@
                             <w:iCs/>
                             <w:color w:val="222222"/>
                             <w:sz w:val="20"/>
-                            <w:szCs w:val="20"/>
                           </w:rPr>
                           <w:t xml:space="preserve"> </w:t>
                         </w:r>
@@ -5347,7 +5192,6 @@
                             <w:iCs/>
                             <w:color w:val="222222"/>
                             <w:sz w:val="20"/>
-                            <w:szCs w:val="20"/>
                           </w:rPr>
                           <w:t>CSP/security headers</w:t>
                         </w:r>
@@ -5357,7 +5201,6 @@
                             <w:iCs/>
                             <w:color w:val="222222"/>
                             <w:sz w:val="20"/>
-                            <w:szCs w:val="20"/>
                           </w:rPr>
                           <w:t>, elevating all integrated apps to</w:t>
                         </w:r>
@@ -5368,7 +5211,6 @@
                             <w:iCs/>
                             <w:color w:val="222222"/>
                             <w:sz w:val="20"/>
-                            <w:szCs w:val="20"/>
                           </w:rPr>
                           <w:t xml:space="preserve"> A-rated security</w:t>
                         </w:r>
@@ -5378,7 +5220,6 @@
                             <w:iCs/>
                             <w:color w:val="222222"/>
                             <w:sz w:val="20"/>
-                            <w:szCs w:val="20"/>
                           </w:rPr>
                           <w:t xml:space="preserve"> (per securityheaders.com)</w:t>
                         </w:r>
@@ -5388,7 +5229,6 @@
                             <w:iCs/>
                             <w:color w:val="222222"/>
                             <w:sz w:val="20"/>
-                            <w:szCs w:val="20"/>
                           </w:rPr>
                           <w:t xml:space="preserve">, </w:t>
                         </w:r>
@@ -5398,7 +5238,6 @@
                             <w:iCs/>
                             <w:color w:val="222222"/>
                             <w:sz w:val="20"/>
-                            <w:szCs w:val="20"/>
                           </w:rPr>
                           <w:t xml:space="preserve">and </w:t>
                         </w:r>
@@ -5408,7 +5247,6 @@
                             <w:iCs/>
                             <w:color w:val="222222"/>
                             <w:sz w:val="20"/>
-                            <w:szCs w:val="20"/>
                           </w:rPr>
                           <w:t xml:space="preserve">cutting vulnerabilities by </w:t>
                         </w:r>
@@ -5419,7 +5257,6 @@
                             <w:iCs/>
                             <w:color w:val="222222"/>
                             <w:sz w:val="20"/>
-                            <w:szCs w:val="20"/>
                           </w:rPr>
                           <w:t>90%</w:t>
                         </w:r>
@@ -5429,7 +5266,6 @@
                             <w:iCs/>
                             <w:color w:val="222222"/>
                             <w:sz w:val="20"/>
-                            <w:szCs w:val="20"/>
                           </w:rPr>
                           <w:t>.</w:t>
                         </w:r>
@@ -5446,7 +5282,6 @@
                           <w:rPr>
                             <w:rFonts w:ascii="Calibri" w:hAnsi="Calibri" w:cs="Calibri"/>
                             <w:sz w:val="20"/>
-                            <w:szCs w:val="20"/>
                             <w:lang w:val="en-GB"/>
                           </w:rPr>
                         </w:pPr>
@@ -5455,7 +5290,6 @@
                             <w:rFonts w:ascii="Calibri" w:hAnsi="Calibri" w:cs="Calibri"/>
                             <w:b/>
                             <w:sz w:val="20"/>
-                            <w:szCs w:val="20"/>
                             <w:lang w:val="en-GB"/>
                           </w:rPr>
                           <w:t>Engineered</w:t>
@@ -5464,7 +5298,6 @@
                           <w:rPr>
                             <w:rFonts w:ascii="Calibri" w:hAnsi="Calibri" w:cs="Calibri"/>
                             <w:sz w:val="20"/>
-                            <w:szCs w:val="20"/>
                             <w:lang w:val="en-GB"/>
                           </w:rPr>
                           <w:t xml:space="preserve"> a reusable </w:t>
@@ -5474,7 +5307,6 @@
                             <w:rFonts w:ascii="Calibri" w:hAnsi="Calibri" w:cs="Calibri"/>
                             <w:b/>
                             <w:sz w:val="20"/>
-                            <w:szCs w:val="20"/>
                             <w:lang w:val="en-GB"/>
                           </w:rPr>
                           <w:t>ASP.NET Core</w:t>
@@ -5483,7 +5315,6 @@
                           <w:rPr>
                             <w:rFonts w:ascii="Calibri" w:hAnsi="Calibri" w:cs="Calibri"/>
                             <w:sz w:val="20"/>
-                            <w:szCs w:val="20"/>
                             <w:lang w:val="en-GB"/>
                           </w:rPr>
                           <w:t xml:space="preserve"> </w:t>
@@ -5494,7 +5325,6 @@
                             <w:rFonts w:ascii="Calibri" w:hAnsi="Calibri" w:cs="Calibri"/>
                             <w:b/>
                             <w:sz w:val="20"/>
-                            <w:szCs w:val="20"/>
                             <w:lang w:val="en-GB"/>
                           </w:rPr>
                           <w:t>Blazor</w:t>
@@ -5504,7 +5334,6 @@
                           <w:rPr>
                             <w:rFonts w:ascii="Calibri" w:hAnsi="Calibri" w:cs="Calibri"/>
                             <w:sz w:val="20"/>
-                            <w:szCs w:val="20"/>
                             <w:lang w:val="en-GB"/>
                           </w:rPr>
                           <w:t xml:space="preserve"> library, </w:t>
@@ -5514,7 +5343,6 @@
                           <w:rPr>
                             <w:rFonts w:ascii="Calibri" w:hAnsi="Calibri" w:cs="Calibri"/>
                             <w:sz w:val="20"/>
-                            <w:szCs w:val="20"/>
                             <w:lang w:val="en-GB"/>
                           </w:rPr>
                           <w:t>IWBlazorPathResolver</w:t>
@@ -5524,7 +5352,6 @@
                           <w:rPr>
                             <w:rFonts w:ascii="Calibri" w:hAnsi="Calibri" w:cs="Calibri"/>
                             <w:sz w:val="20"/>
-                            <w:szCs w:val="20"/>
                             <w:lang w:val="en-GB"/>
                           </w:rPr>
                           <w:t xml:space="preserve">, eliminating </w:t>
@@ -5534,7 +5361,6 @@
                             <w:rFonts w:ascii="Calibri" w:hAnsi="Calibri" w:cs="Calibri"/>
                             <w:b/>
                             <w:sz w:val="20"/>
-                            <w:szCs w:val="20"/>
                             <w:lang w:val="en-GB"/>
                           </w:rPr>
                           <w:t>100%</w:t>
@@ -5543,7 +5369,6 @@
                           <w:rPr>
                             <w:rFonts w:ascii="Calibri" w:hAnsi="Calibri" w:cs="Calibri"/>
                             <w:sz w:val="20"/>
-                            <w:szCs w:val="20"/>
                             <w:lang w:val="en-GB"/>
                           </w:rPr>
                           <w:t xml:space="preserve"> of Linux case-sensitivity bugs in </w:t>
@@ -5554,7 +5379,6 @@
                             <w:rFonts w:ascii="Calibri" w:hAnsi="Calibri" w:cs="Calibri"/>
                             <w:b/>
                             <w:sz w:val="20"/>
-                            <w:szCs w:val="20"/>
                             <w:lang w:val="en-GB"/>
                           </w:rPr>
                           <w:t>Blazor</w:t>
@@ -5564,7 +5388,6 @@
                           <w:rPr>
                             <w:rFonts w:ascii="Calibri" w:hAnsi="Calibri" w:cs="Calibri"/>
                             <w:sz w:val="20"/>
-                            <w:szCs w:val="20"/>
                             <w:lang w:val="en-GB"/>
                           </w:rPr>
                           <w:t xml:space="preserve"> deployments.</w:t>
@@ -5583,7 +5406,6 @@
                             <w:rFonts w:ascii="Calibri" w:hAnsi="Calibri" w:cs="Calibri"/>
                             <w:b/>
                             <w:sz w:val="20"/>
-                            <w:szCs w:val="20"/>
                             <w:lang w:val="en-GB"/>
                           </w:rPr>
                         </w:pPr>
@@ -5592,7 +5414,6 @@
                             <w:rFonts w:ascii="Calibri" w:hAnsi="Calibri" w:cs="Calibri"/>
                             <w:b/>
                             <w:sz w:val="20"/>
-                            <w:szCs w:val="20"/>
                             <w:lang w:val="en-GB"/>
                           </w:rPr>
                           <w:t>Mentored 2+ junior developers through code reviews and pair programming, </w:t>
@@ -5602,7 +5423,6 @@
                             <w:rFonts w:ascii="Calibri" w:hAnsi="Calibri" w:cs="Calibri"/>
                             <w:bCs/>
                             <w:sz w:val="20"/>
-                            <w:szCs w:val="20"/>
                             <w:lang w:val="en-GB"/>
                           </w:rPr>
                           <w:t xml:space="preserve">reducing critical bugs by </w:t>
@@ -5613,7 +5433,6 @@
                             <w:b/>
                             <w:bCs/>
                             <w:sz w:val="20"/>
-                            <w:szCs w:val="20"/>
                             <w:lang w:val="en-GB"/>
                           </w:rPr>
                           <w:t>45%</w:t>
@@ -5623,7 +5442,6 @@
                             <w:rFonts w:ascii="Calibri" w:hAnsi="Calibri" w:cs="Calibri"/>
                             <w:b/>
                             <w:sz w:val="20"/>
-                            <w:szCs w:val="20"/>
                             <w:lang w:val="en-GB"/>
                           </w:rPr>
                           <w:t>. Served as the go-to escalation resource, </w:t>
@@ -5633,7 +5451,6 @@
                             <w:rFonts w:ascii="Calibri" w:hAnsi="Calibri" w:cs="Calibri"/>
                             <w:bCs/>
                             <w:sz w:val="20"/>
-                            <w:szCs w:val="20"/>
                             <w:lang w:val="en-GB"/>
                           </w:rPr>
                           <w:t xml:space="preserve">resolving </w:t>
@@ -5644,7 +5461,6 @@
                             <w:b/>
                             <w:bCs/>
                             <w:sz w:val="20"/>
-                            <w:szCs w:val="20"/>
                             <w:lang w:val="en-GB"/>
                           </w:rPr>
                           <w:t>90%</w:t>
@@ -5654,7 +5470,6 @@
                             <w:rFonts w:ascii="Calibri" w:hAnsi="Calibri" w:cs="Calibri"/>
                             <w:bCs/>
                             <w:sz w:val="20"/>
-                            <w:szCs w:val="20"/>
                             <w:lang w:val="en-GB"/>
                           </w:rPr>
                           <w:t xml:space="preserve"> of blockers under </w:t>
@@ -5665,7 +5480,6 @@
                             <w:b/>
                             <w:bCs/>
                             <w:sz w:val="20"/>
-                            <w:szCs w:val="20"/>
                             <w:lang w:val="en-GB"/>
                           </w:rPr>
                           <w:t>2 hours</w:t>
@@ -5675,7 +5489,6 @@
                             <w:rFonts w:ascii="Calibri" w:hAnsi="Calibri" w:cs="Calibri"/>
                             <w:bCs/>
                             <w:sz w:val="20"/>
-                            <w:szCs w:val="20"/>
                             <w:lang w:val="en-GB"/>
                           </w:rPr>
                           <w:t>.</w:t>
@@ -5808,7 +5621,7 @@
                     </w:txbxContent>
                   </v:textbox>
                 </v:shape>
-                <v:shape id="Text Box 266227596" o:spid="_x0000_s1042" type="#_x0000_t202" style="position:absolute;left:48525;top:46393;width:41776;height:18374;visibility:visible;mso-wrap-style:square;v-text-anchor:top" o:gfxdata="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" filled="f" stroked="f">
+                <v:shape id="Text Box 266227596" o:spid="_x0000_s1042" type="#_x0000_t202" style="position:absolute;left:48525;top:46393;width:41776;height:18413;visibility:visible;mso-wrap-style:square;v-text-anchor:top" o:gfxdata="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" filled="f" stroked="f">
                   <v:textbox style="mso-fit-shape-to-text:t" inset="2.53958mm,2.53958mm,2.53958mm,2.53958mm">
                     <w:txbxContent>
                       <w:p>
@@ -6375,7 +6188,7 @@
                     </w:txbxContent>
                   </v:textbox>
                 </v:shape>
-                <v:shape id="Text Box 59803055" o:spid="_x0000_s1043" type="#_x0000_t202" style="position:absolute;left:25599;top:52685;width:21710;height:3520;visibility:visible;mso-wrap-style:square;v-text-anchor:top" o:gfxdata="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" filled="f" stroked="f">
+                <v:shape id="Text Box 59803055" o:spid="_x0000_s1043" type="#_x0000_t202" style="position:absolute;left:25599;top:52685;width:21710;height:3368;visibility:visible;mso-wrap-style:square;v-text-anchor:top" o:gfxdata="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" filled="f" stroked="f">
                   <v:textbox style="mso-fit-shape-to-text:t" inset="2.53958mm,2.53958mm,2.53958mm,2.53958mm">
                     <w:txbxContent>
                       <w:p>
@@ -6383,18 +6196,16 @@
                           <w:spacing w:line="275" w:lineRule="auto"/>
                           <w:textDirection w:val="btLr"/>
                           <w:rPr>
-                            <w:rFonts w:ascii="Calibri" w:eastAsia="Montserrat" w:hAnsi="Calibri" w:cs="Calibri"/>
+                            <w:rFonts w:ascii="EMprint" w:eastAsia="Montserrat" w:hAnsi="EMprint" w:cs="Calibri"/>
                             <w:b/>
                             <w:color w:val="003366"/>
-                            <w:sz w:val="24"/>
                           </w:rPr>
                         </w:pPr>
                         <w:r>
                           <w:rPr>
-                            <w:rFonts w:ascii="Calibri" w:eastAsia="Montserrat" w:hAnsi="Calibri" w:cs="Calibri"/>
+                            <w:rFonts w:ascii="EMprint" w:eastAsia="Montserrat" w:hAnsi="EMprint" w:cs="Calibri"/>
                             <w:b/>
                             <w:color w:val="003366"/>
-                            <w:sz w:val="24"/>
                           </w:rPr>
                           <w:t>EDUCATION</w:t>
                         </w:r>
@@ -6402,7 +6213,7 @@
                     </w:txbxContent>
                   </v:textbox>
                 </v:shape>
-                <v:shape id="Text Box 1533749475" o:spid="_x0000_s1044" type="#_x0000_t202" style="position:absolute;left:25599;top:55688;width:23309;height:11249;visibility:visible;mso-wrap-style:square;v-text-anchor:top" o:gfxdata="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" filled="f" stroked="f">
+                <v:shape id="Text Box 1533749475" o:spid="_x0000_s1044" type="#_x0000_t202" style="position:absolute;left:25599;top:55688;width:23309;height:11277;visibility:visible;mso-wrap-style:square;v-text-anchor:top" o:gfxdata="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" filled="f" stroked="f">
                   <v:textbox style="mso-fit-shape-to-text:t" inset="2.53958mm,2.53958mm,2.53958mm,2.53958mm">
                     <w:txbxContent>
                       <w:p>
@@ -6634,7 +6445,7 @@
                   </v:textbox>
                 </v:shape>
                 <v:shape id="Straight Arrow Connector 1282052823" o:spid="_x0000_s1045" type="#_x0000_t32" style="position:absolute;left:26261;top:67987;width:12243;height:0;visibility:visible;mso-wrap-style:square" o:connectortype="straight" o:gfxdata="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" strokecolor="#036"/>
-                <v:shape id="Text Box 2069401340" o:spid="_x0000_s1046" type="#_x0000_t202" style="position:absolute;left:25450;top:68760;width:21699;height:3520;visibility:visible;mso-wrap-style:square;v-text-anchor:top" o:gfxdata="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" filled="f" stroked="f">
+                <v:shape id="Text Box 2069401340" o:spid="_x0000_s1046" type="#_x0000_t202" style="position:absolute;left:25450;top:68760;width:21699;height:3368;visibility:visible;mso-wrap-style:square;v-text-anchor:top" o:gfxdata="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" filled="f" stroked="f">
                   <v:textbox style="mso-fit-shape-to-text:t" inset="2.53958mm,2.53958mm,2.53958mm,2.53958mm">
                     <w:txbxContent>
                       <w:p>
@@ -6642,17 +6453,16 @@
                           <w:spacing w:line="275" w:lineRule="auto"/>
                           <w:textDirection w:val="btLr"/>
                           <w:rPr>
-                            <w:rFonts w:ascii="Calibri" w:hAnsi="Calibri" w:cs="Calibri"/>
-                            <w:color w:val="003366"/>
-                            <w:sz w:val="28"/>
-                          </w:rPr>
-                        </w:pPr>
-                        <w:r>
-                          <w:rPr>
-                            <w:rFonts w:ascii="Calibri" w:eastAsia="Montserrat" w:hAnsi="Calibri" w:cs="Calibri"/>
-                            <w:b/>
+                            <w:rFonts w:ascii="EMprint" w:hAnsi="EMprint" w:cs="Calibri"/>
                             <w:color w:val="003366"/>
                             <w:sz w:val="24"/>
+                          </w:rPr>
+                        </w:pPr>
+                        <w:r>
+                          <w:rPr>
+                            <w:rFonts w:ascii="EMprint" w:eastAsia="Montserrat" w:hAnsi="EMprint" w:cs="Calibri"/>
+                            <w:b/>
+                            <w:color w:val="003366"/>
                           </w:rPr>
                           <w:t>CERTIFICATIONS/LICENSES</w:t>
                         </w:r>
@@ -7124,7 +6934,7 @@
                     </w:txbxContent>
                   </v:textbox>
                 </v:shape>
-                <v:shape id="Text Box 64" o:spid="_x0000_s1049" type="#_x0000_t202" style="position:absolute;left:48547;top:65258;width:37979;height:8693;visibility:visible;mso-wrap-style:square;v-text-anchor:top" o:gfxdata="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" filled="f" stroked="f">
+                <v:shape id="Text Box 64" o:spid="_x0000_s1049" type="#_x0000_t202" style="position:absolute;left:48547;top:65258;width:37979;height:8710;visibility:visible;mso-wrap-style:square;v-text-anchor:top" o:gfxdata="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" filled="f" stroked="f">
                   <v:textbox style="mso-fit-shape-to-text:t" inset="2.53958mm,2.53958mm,2.53958mm,2.53958mm">
                     <w:txbxContent>
                       <w:p>
@@ -7319,18 +7129,17 @@
                               <w:spacing w:line="275" w:lineRule="auto"/>
                               <w:textDirection w:val="btLr"/>
                               <w:rPr>
-                                <w:rFonts w:ascii="Calibri" w:hAnsi="Calibri" w:cs="Calibri"/>
+                                <w:rFonts w:ascii="EMprint" w:hAnsi="EMprint" w:cs="Calibri"/>
                                 <w:color w:val="003366"/>
-                                <w:sz w:val="28"/>
+                                <w:sz w:val="24"/>
                                 <w:lang w:val="en-GB"/>
                               </w:rPr>
                             </w:pPr>
                             <w:r>
                               <w:rPr>
-                                <w:rFonts w:ascii="Calibri" w:eastAsia="Montserrat" w:hAnsi="Calibri" w:cs="Calibri"/>
+                                <w:rFonts w:ascii="EMprint" w:eastAsia="Montserrat" w:hAnsi="EMprint" w:cs="Calibri"/>
                                 <w:b/>
                                 <w:color w:val="003366"/>
-                                <w:sz w:val="24"/>
                               </w:rPr>
                               <w:t>SUMMARY</w:t>
                             </w:r>
@@ -7356,18 +7165,17 @@
                         <w:spacing w:line="275" w:lineRule="auto"/>
                         <w:textDirection w:val="btLr"/>
                         <w:rPr>
-                          <w:rFonts w:ascii="Calibri" w:hAnsi="Calibri" w:cs="Calibri"/>
+                          <w:rFonts w:ascii="EMprint" w:hAnsi="EMprint" w:cs="Calibri"/>
                           <w:color w:val="003366"/>
-                          <w:sz w:val="28"/>
+                          <w:sz w:val="24"/>
                           <w:lang w:val="en-GB"/>
                         </w:rPr>
                       </w:pPr>
                       <w:r>
                         <w:rPr>
-                          <w:rFonts w:ascii="Calibri" w:eastAsia="Montserrat" w:hAnsi="Calibri" w:cs="Calibri"/>
+                          <w:rFonts w:ascii="EMprint" w:eastAsia="Montserrat" w:hAnsi="EMprint" w:cs="Calibri"/>
                           <w:b/>
                           <w:color w:val="003366"/>
-                          <w:sz w:val="24"/>
                         </w:rPr>
                         <w:t>SUMMARY</w:t>
                       </w:r>
@@ -7433,7 +7241,7 @@
           </mc:Choice>
           <mc:Fallback>
             <w:pict>
-              <v:shape w14:anchorId="1A318D27" id="Straight Arrow Connector 1" o:spid="_x0000_s1026" type="#_x0000_t32" style="position:absolute;margin-left:-41.6pt;margin-top:379.15pt;width:108.7pt;height:0;z-index:251667456;visibility:visible;mso-wrap-style:square;mso-wrap-distance-left:9pt;mso-wrap-distance-top:0;mso-wrap-distance-right:9pt;mso-wrap-distance-bottom:0;mso-position-horizontal:absolute;mso-position-horizontal-relative:text;mso-position-vertical:absolute;mso-position-vertical-relative:text" o:gfxdata="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" strokecolor="#036"/>
+              <v:shape w14:anchorId="0FD83593" id="Straight Arrow Connector 1" o:spid="_x0000_s1026" type="#_x0000_t32" style="position:absolute;margin-left:-41.6pt;margin-top:379.15pt;width:108.7pt;height:0;z-index:251667456;visibility:visible;mso-wrap-style:square;mso-wrap-distance-left:9pt;mso-wrap-distance-top:0;mso-wrap-distance-right:9pt;mso-wrap-distance-bottom:0;mso-position-horizontal:absolute;mso-position-horizontal-relative:text;mso-position-vertical:absolute;mso-position-vertical-relative:text" o:gfxdata="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" strokecolor="#036"/>
             </w:pict>
           </mc:Fallback>
         </mc:AlternateContent>
@@ -7551,7 +7359,7 @@
           </mc:Choice>
           <mc:Fallback>
             <w:pict>
-              <v:shape w14:anchorId="25B8D958" id="Straight Arrow Connector 1" o:spid="_x0000_s1026" type="#_x0000_t32" style="position:absolute;margin-left:-40.3pt;margin-top:66.7pt;width:108.7pt;height:0;z-index:251665408;visibility:visible;mso-wrap-style:square;mso-wrap-distance-left:9pt;mso-wrap-distance-top:0;mso-wrap-distance-right:9pt;mso-wrap-distance-bottom:0;mso-position-horizontal:absolute;mso-position-horizontal-relative:text;mso-position-vertical:absolute;mso-position-vertical-relative:text" o:gfxdata="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" strokecolor="#036"/>
+              <v:shape w14:anchorId="18F923B3" id="Straight Arrow Connector 1" o:spid="_x0000_s1026" type="#_x0000_t32" style="position:absolute;margin-left:-40.3pt;margin-top:66.7pt;width:108.7pt;height:0;z-index:251665408;visibility:visible;mso-wrap-style:square;mso-wrap-distance-left:9pt;mso-wrap-distance-top:0;mso-wrap-distance-right:9pt;mso-wrap-distance-bottom:0;mso-position-horizontal:absolute;mso-position-horizontal-relative:text;mso-position-vertical:absolute;mso-position-vertical-relative:text" o:gfxdata="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" strokecolor="#036"/>
             </w:pict>
           </mc:Fallback>
         </mc:AlternateContent>
@@ -8764,18 +8572,17 @@
                               <w:spacing w:line="275" w:lineRule="auto"/>
                               <w:textDirection w:val="btLr"/>
                               <w:rPr>
-                                <w:rFonts w:ascii="Calibri" w:hAnsi="Calibri" w:cs="Calibri"/>
+                                <w:rFonts w:ascii="EMprint" w:hAnsi="EMprint" w:cs="Calibri"/>
                                 <w:color w:val="003366"/>
-                                <w:sz w:val="28"/>
+                                <w:sz w:val="24"/>
                                 <w:lang w:val="en-GB"/>
                               </w:rPr>
                             </w:pPr>
                             <w:r>
                               <w:rPr>
-                                <w:rFonts w:ascii="Calibri" w:eastAsia="Montserrat" w:hAnsi="Calibri" w:cs="Calibri"/>
+                                <w:rFonts w:ascii="EMprint" w:eastAsia="Montserrat" w:hAnsi="EMprint" w:cs="Calibri"/>
                                 <w:b/>
                                 <w:color w:val="003366"/>
-                                <w:sz w:val="24"/>
                                 <w:lang w:val="en-GB"/>
                               </w:rPr>
                               <w:t>PROJECTS</w:t>
@@ -8802,18 +8609,17 @@
                         <w:spacing w:line="275" w:lineRule="auto"/>
                         <w:textDirection w:val="btLr"/>
                         <w:rPr>
-                          <w:rFonts w:ascii="Calibri" w:hAnsi="Calibri" w:cs="Calibri"/>
+                          <w:rFonts w:ascii="EMprint" w:hAnsi="EMprint" w:cs="Calibri"/>
                           <w:color w:val="003366"/>
-                          <w:sz w:val="28"/>
+                          <w:sz w:val="24"/>
                           <w:lang w:val="en-GB"/>
                         </w:rPr>
                       </w:pPr>
                       <w:r>
                         <w:rPr>
-                          <w:rFonts w:ascii="Calibri" w:eastAsia="Montserrat" w:hAnsi="Calibri" w:cs="Calibri"/>
+                          <w:rFonts w:ascii="EMprint" w:eastAsia="Montserrat" w:hAnsi="EMprint" w:cs="Calibri"/>
                           <w:b/>
                           <w:color w:val="003366"/>
-                          <w:sz w:val="24"/>
                           <w:lang w:val="en-GB"/>
                         </w:rPr>
                         <w:t>PROJECTS</w:t>
@@ -8829,7 +8635,7 @@
     </w:p>
     <w:sectPr>
       <w:pgSz w:w="11907" w:h="16839" w:code="9"/>
-      <w:pgMar w:top="1440" w:right="1080" w:bottom="1440" w:left="1080" w:header="720" w:footer="720" w:gutter="0"/>
+      <w:pgMar w:top="1440" w:right="1080" w:bottom="1440" w:left="1224" w:header="720" w:footer="720" w:gutter="0"/>
       <w:cols w:space="720"/>
       <w:docGrid w:linePitch="360"/>
     </w:sectPr>
@@ -10967,7 +10773,7 @@
 </file>
 
 <file path=customXml/itemProps1.xml><?xml version="1.0" encoding="utf-8"?>
-<ds:datastoreItem xmlns:ds="http://schemas.openxmlformats.org/officeDocument/2006/customXml" ds:itemID="{46954FC3-CFF8-452D-98FC-0869B32CDEE2}">
+<ds:datastoreItem xmlns:ds="http://schemas.openxmlformats.org/officeDocument/2006/customXml" ds:itemID="{D54A1EDE-BB28-4009-BAEA-E7B7AC61FA0B}">
   <ds:schemaRefs>
     <ds:schemaRef ds:uri="http://schemas.openxmlformats.org/officeDocument/2006/bibliography"/>
   </ds:schemaRefs>

</xml_diff>